<commit_message>
manually set Kp, Kd, and finally Ki, testes min 3 loops and car stays on track
</commit_message>
<xml_diff>
--- a/P4-PID-Control/control.docx
+++ b/P4-PID-Control/control.docx
@@ -1,6 +1,6 @@
 
 <file path=word/document.xml><?xml version="1.0" encoding="utf-8"?>
-<w:document xmlns:ve="http://schemas.openxmlformats.org/markup-compatibility/2006" xmlns:o="urn:schemas-microsoft-com:office:office" xmlns:r="http://schemas.openxmlformats.org/officeDocument/2006/relationships" xmlns:m="http://schemas.openxmlformats.org/officeDocument/2006/math" xmlns:v="urn:schemas-microsoft-com:vml" xmlns:wp="http://schemas.openxmlformats.org/drawingml/2006/wordprocessingDrawing" xmlns:w10="urn:schemas-microsoft-com:office:word" xmlns:w="http://schemas.openxmlformats.org/wordprocessingml/2006/main" xmlns:wne="http://schemas.microsoft.com/office/word/2006/wordml">
+<w:document xmlns:wpc="http://schemas.microsoft.com/office/word/2010/wordprocessingCanvas" xmlns:mc="http://schemas.openxmlformats.org/markup-compatibility/2006" xmlns:o="urn:schemas-microsoft-com:office:office" xmlns:r="http://schemas.openxmlformats.org/officeDocument/2006/relationships" xmlns:m="http://schemas.openxmlformats.org/officeDocument/2006/math" xmlns:v="urn:schemas-microsoft-com:vml" xmlns:wp14="http://schemas.microsoft.com/office/word/2010/wordprocessingDrawing" xmlns:wp="http://schemas.openxmlformats.org/drawingml/2006/wordprocessingDrawing" xmlns:w10="urn:schemas-microsoft-com:office:word" xmlns:w="http://schemas.openxmlformats.org/wordprocessingml/2006/main" xmlns:w14="http://schemas.microsoft.com/office/word/2010/wordml" xmlns:w15="http://schemas.microsoft.com/office/word/2012/wordml" xmlns:wpg="http://schemas.microsoft.com/office/word/2010/wordprocessingGroup" xmlns:wpi="http://schemas.microsoft.com/office/word/2010/wordprocessingInk" xmlns:wne="http://schemas.microsoft.com/office/word/2006/wordml" xmlns:wps="http://schemas.microsoft.com/office/word/2010/wordprocessingShape" mc:Ignorable="w14 w15 wp14">
   <w:body>
     <w:p/>
     <w:p>
@@ -21,49 +21,6 @@
             <wp:extent cx="4806950" cy="2631092"/>
             <wp:effectExtent l="0" t="0" r="0" b="0"/>
             <wp:docPr id="1" name="Picture 1"/>
-            <wp:cNvGraphicFramePr>
-              <a:graphicFrameLocks xmlns:a="http://schemas.openxmlformats.org/drawingml/2006/main" noChangeAspect="1"/>
-            </wp:cNvGraphicFramePr>
-            <a:graphic xmlns:a="http://schemas.openxmlformats.org/drawingml/2006/main">
-              <a:graphicData uri="http://schemas.openxmlformats.org/drawingml/2006/picture">
-                <pic:pic xmlns:pic="http://schemas.openxmlformats.org/drawingml/2006/picture">
-                  <pic:nvPicPr>
-                    <pic:cNvPr id="1" name=""/>
-                    <pic:cNvPicPr/>
-                  </pic:nvPicPr>
-                  <pic:blipFill>
-                    <a:blip r:embed="rId4" cstate="print"/>
-                    <a:stretch>
-                      <a:fillRect/>
-                    </a:stretch>
-                  </pic:blipFill>
-                  <pic:spPr>
-                    <a:xfrm>
-                      <a:off x="0" y="0"/>
-                      <a:ext cx="4822695" cy="2639710"/>
-                    </a:xfrm>
-                    <a:prstGeom prst="rect">
-                      <a:avLst/>
-                    </a:prstGeom>
-                  </pic:spPr>
-                </pic:pic>
-              </a:graphicData>
-            </a:graphic>
-          </wp:inline>
-        </w:drawing>
-      </w:r>
-    </w:p>
-    <w:p/>
-    <w:p>
-      <w:r>
-        <w:rPr>
-          <w:noProof/>
-        </w:rPr>
-        <w:drawing>
-          <wp:inline distT="0" distB="0" distL="0" distR="0">
-            <wp:extent cx="4975069" cy="2946400"/>
-            <wp:effectExtent l="0" t="0" r="0" b="6350"/>
-            <wp:docPr id="2" name="Picture 2"/>
             <wp:cNvGraphicFramePr>
               <a:graphicFrameLocks xmlns:a="http://schemas.openxmlformats.org/drawingml/2006/main" noChangeAspect="1"/>
             </wp:cNvGraphicFramePr>
@@ -83,7 +40,7 @@
                   <pic:spPr>
                     <a:xfrm>
                       <a:off x="0" y="0"/>
-                      <a:ext cx="4982991" cy="2951092"/>
+                      <a:ext cx="4822695" cy="2639710"/>
                     </a:xfrm>
                     <a:prstGeom prst="rect">
                       <a:avLst/>
@@ -99,20 +56,14 @@
     <w:p/>
     <w:p>
       <w:r>
-        <w:t>Marginally stable</w:t>
-      </w:r>
-    </w:p>
-    <w:p>
-      <w:r>
         <w:rPr>
           <w:noProof/>
         </w:rPr>
-        <w:lastRenderedPageBreak/>
         <w:drawing>
           <wp:inline distT="0" distB="0" distL="0" distR="0">
-            <wp:extent cx="4961467" cy="2592882"/>
-            <wp:effectExtent l="0" t="0" r="0" b="0"/>
-            <wp:docPr id="3" name="Picture 3"/>
+            <wp:extent cx="4975069" cy="2946400"/>
+            <wp:effectExtent l="0" t="0" r="0" b="6350"/>
+            <wp:docPr id="2" name="Picture 2"/>
             <wp:cNvGraphicFramePr>
               <a:graphicFrameLocks xmlns:a="http://schemas.openxmlformats.org/drawingml/2006/main" noChangeAspect="1"/>
             </wp:cNvGraphicFramePr>
@@ -132,7 +83,7 @@
                   <pic:spPr>
                     <a:xfrm>
                       <a:off x="0" y="0"/>
-                      <a:ext cx="4974537" cy="2599712"/>
+                      <a:ext cx="4982991" cy="2951092"/>
                     </a:xfrm>
                     <a:prstGeom prst="rect">
                       <a:avLst/>
@@ -148,14 +99,20 @@
     <w:p/>
     <w:p>
       <w:r>
+        <w:t>Marginally stable</w:t>
+      </w:r>
+    </w:p>
+    <w:p>
+      <w:r>
         <w:rPr>
           <w:noProof/>
         </w:rPr>
+        <w:lastRenderedPageBreak/>
         <w:drawing>
           <wp:inline distT="0" distB="0" distL="0" distR="0">
-            <wp:extent cx="4948865" cy="2802467"/>
-            <wp:effectExtent l="0" t="0" r="4445" b="0"/>
-            <wp:docPr id="4" name="Picture 4"/>
+            <wp:extent cx="4961467" cy="2592882"/>
+            <wp:effectExtent l="0" t="0" r="0" b="0"/>
+            <wp:docPr id="3" name="Picture 3"/>
             <wp:cNvGraphicFramePr>
               <a:graphicFrameLocks xmlns:a="http://schemas.openxmlformats.org/drawingml/2006/main" noChangeAspect="1"/>
             </wp:cNvGraphicFramePr>
@@ -175,7 +132,7 @@
                   <pic:spPr>
                     <a:xfrm>
                       <a:off x="0" y="0"/>
-                      <a:ext cx="4968959" cy="2813846"/>
+                      <a:ext cx="4974537" cy="2599712"/>
                     </a:xfrm>
                     <a:prstGeom prst="rect">
                       <a:avLst/>
@@ -191,20 +148,14 @@
     <w:p/>
     <w:p>
       <w:r>
-        <w:t>Use PD control to avoid overshoot</w:t>
-      </w:r>
-    </w:p>
-    <w:p>
-      <w:r>
         <w:rPr>
           <w:noProof/>
         </w:rPr>
-        <w:lastRenderedPageBreak/>
         <w:drawing>
           <wp:inline distT="0" distB="0" distL="0" distR="0">
-            <wp:extent cx="5090942" cy="2929467"/>
-            <wp:effectExtent l="0" t="0" r="0" b="4445"/>
-            <wp:docPr id="5" name="Picture 5"/>
+            <wp:extent cx="4948865" cy="2802467"/>
+            <wp:effectExtent l="0" t="0" r="4445" b="0"/>
+            <wp:docPr id="4" name="Picture 4"/>
             <wp:cNvGraphicFramePr>
               <a:graphicFrameLocks xmlns:a="http://schemas.openxmlformats.org/drawingml/2006/main" noChangeAspect="1"/>
             </wp:cNvGraphicFramePr>
@@ -224,7 +175,7 @@
                   <pic:spPr>
                     <a:xfrm>
                       <a:off x="0" y="0"/>
-                      <a:ext cx="5101834" cy="2935734"/>
+                      <a:ext cx="4968959" cy="2813846"/>
                     </a:xfrm>
                     <a:prstGeom prst="rect">
                       <a:avLst/>
@@ -237,16 +188,23 @@
         </w:drawing>
       </w:r>
     </w:p>
+    <w:p/>
+    <w:p>
+      <w:r>
+        <w:t>Use PD control to avoid overshoot</w:t>
+      </w:r>
+    </w:p>
     <w:p>
       <w:r>
         <w:rPr>
           <w:noProof/>
         </w:rPr>
+        <w:lastRenderedPageBreak/>
         <w:drawing>
           <wp:inline distT="0" distB="0" distL="0" distR="0">
-            <wp:extent cx="5114925" cy="3914775"/>
-            <wp:effectExtent l="0" t="0" r="9525" b="9525"/>
-            <wp:docPr id="6" name="Picture 6"/>
+            <wp:extent cx="5090942" cy="2929467"/>
+            <wp:effectExtent l="0" t="0" r="0" b="4445"/>
+            <wp:docPr id="5" name="Picture 5"/>
             <wp:cNvGraphicFramePr>
               <a:graphicFrameLocks xmlns:a="http://schemas.openxmlformats.org/drawingml/2006/main" noChangeAspect="1"/>
             </wp:cNvGraphicFramePr>
@@ -266,7 +224,7 @@
                   <pic:spPr>
                     <a:xfrm>
                       <a:off x="0" y="0"/>
-                      <a:ext cx="5114925" cy="3914775"/>
+                      <a:ext cx="5101834" cy="2935734"/>
                     </a:xfrm>
                     <a:prstGeom prst="rect">
                       <a:avLst/>
@@ -281,34 +239,14 @@
     </w:p>
     <w:p>
       <w:r>
-        <w:t xml:space="preserve">16.11 </w:t>
-      </w:r>
-      <w:r>
-        <w:t xml:space="preserve">Use sum/integral of all observed </w:t>
-      </w:r>
-      <w:proofErr w:type="spellStart"/>
-      <w:r>
-        <w:t>crosstrack</w:t>
-      </w:r>
-      <w:proofErr w:type="spellEnd"/>
-      <w:r>
-        <w:t xml:space="preserve"> errors to compensate bias</w:t>
-      </w:r>
-      <w:r>
-        <w:t xml:space="preserve"> and correct robot’s motion</w:t>
-      </w:r>
-    </w:p>
-    <w:p>
-      <w:r>
         <w:rPr>
           <w:noProof/>
         </w:rPr>
-        <w:lastRenderedPageBreak/>
         <w:drawing>
           <wp:inline distT="0" distB="0" distL="0" distR="0">
-            <wp:extent cx="5190655" cy="2912534"/>
-            <wp:effectExtent l="0" t="0" r="0" b="2540"/>
-            <wp:docPr id="7" name="Picture 7"/>
+            <wp:extent cx="5114925" cy="3914775"/>
+            <wp:effectExtent l="0" t="0" r="9525" b="9525"/>
+            <wp:docPr id="6" name="Picture 6"/>
             <wp:cNvGraphicFramePr>
               <a:graphicFrameLocks xmlns:a="http://schemas.openxmlformats.org/drawingml/2006/main" noChangeAspect="1"/>
             </wp:cNvGraphicFramePr>
@@ -328,7 +266,7 @@
                   <pic:spPr>
                     <a:xfrm>
                       <a:off x="0" y="0"/>
-                      <a:ext cx="5204426" cy="2920261"/>
+                      <a:ext cx="5114925" cy="3914775"/>
                     </a:xfrm>
                     <a:prstGeom prst="rect">
                       <a:avLst/>
@@ -341,10 +279,15 @@
         </w:drawing>
       </w:r>
     </w:p>
-    <w:p/>
-    <w:p>
-      <w:r>
-        <w:t>When no bias, PD &gt; PID</w:t>
+    <w:p>
+      <w:r>
+        <w:t xml:space="preserve">16.11 </w:t>
+      </w:r>
+      <w:r>
+        <w:t>Use sum/integral of all observed crosstrack errors to compensate bias</w:t>
+      </w:r>
+      <w:r>
+        <w:t xml:space="preserve"> and correct robot’s motion</w:t>
       </w:r>
     </w:p>
     <w:p>
@@ -352,11 +295,12 @@
         <w:rPr>
           <w:noProof/>
         </w:rPr>
+        <w:lastRenderedPageBreak/>
         <w:drawing>
           <wp:inline distT="0" distB="0" distL="0" distR="0">
-            <wp:extent cx="5943600" cy="3780155"/>
-            <wp:effectExtent l="0" t="0" r="0" b="0"/>
-            <wp:docPr id="8" name="Picture 8"/>
+            <wp:extent cx="5190655" cy="2912534"/>
+            <wp:effectExtent l="0" t="0" r="0" b="2540"/>
+            <wp:docPr id="7" name="Picture 7"/>
             <wp:cNvGraphicFramePr>
               <a:graphicFrameLocks xmlns:a="http://schemas.openxmlformats.org/drawingml/2006/main" noChangeAspect="1"/>
             </wp:cNvGraphicFramePr>
@@ -376,7 +320,7 @@
                   <pic:spPr>
                     <a:xfrm>
                       <a:off x="0" y="0"/>
-                      <a:ext cx="5943600" cy="3780155"/>
+                      <a:ext cx="5204426" cy="2920261"/>
                     </a:xfrm>
                     <a:prstGeom prst="rect">
                       <a:avLst/>
@@ -392,7 +336,7 @@
     <w:p/>
     <w:p>
       <w:r>
-        <w:t>16.13 twiddle</w:t>
+        <w:t>When no bias, PD &gt; PID</w:t>
       </w:r>
     </w:p>
     <w:p>
@@ -400,12 +344,11 @@
         <w:rPr>
           <w:noProof/>
         </w:rPr>
-        <w:lastRenderedPageBreak/>
         <w:drawing>
           <wp:inline distT="0" distB="0" distL="0" distR="0">
-            <wp:extent cx="5943600" cy="3112770"/>
+            <wp:extent cx="5943600" cy="3780155"/>
             <wp:effectExtent l="0" t="0" r="0" b="0"/>
-            <wp:docPr id="9" name="Picture 9"/>
+            <wp:docPr id="8" name="Picture 8"/>
             <wp:cNvGraphicFramePr>
               <a:graphicFrameLocks xmlns:a="http://schemas.openxmlformats.org/drawingml/2006/main" noChangeAspect="1"/>
             </wp:cNvGraphicFramePr>
@@ -425,6 +368,55 @@
                   <pic:spPr>
                     <a:xfrm>
                       <a:off x="0" y="0"/>
+                      <a:ext cx="5943600" cy="3780155"/>
+                    </a:xfrm>
+                    <a:prstGeom prst="rect">
+                      <a:avLst/>
+                    </a:prstGeom>
+                  </pic:spPr>
+                </pic:pic>
+              </a:graphicData>
+            </a:graphic>
+          </wp:inline>
+        </w:drawing>
+      </w:r>
+    </w:p>
+    <w:p/>
+    <w:p>
+      <w:r>
+        <w:t>16.13 twiddle</w:t>
+      </w:r>
+    </w:p>
+    <w:p>
+      <w:r>
+        <w:rPr>
+          <w:noProof/>
+        </w:rPr>
+        <w:lastRenderedPageBreak/>
+        <w:drawing>
+          <wp:inline distT="0" distB="0" distL="0" distR="0">
+            <wp:extent cx="5943600" cy="3112770"/>
+            <wp:effectExtent l="0" t="0" r="0" b="0"/>
+            <wp:docPr id="9" name="Picture 9"/>
+            <wp:cNvGraphicFramePr>
+              <a:graphicFrameLocks xmlns:a="http://schemas.openxmlformats.org/drawingml/2006/main" noChangeAspect="1"/>
+            </wp:cNvGraphicFramePr>
+            <a:graphic xmlns:a="http://schemas.openxmlformats.org/drawingml/2006/main">
+              <a:graphicData uri="http://schemas.openxmlformats.org/drawingml/2006/picture">
+                <pic:pic xmlns:pic="http://schemas.openxmlformats.org/drawingml/2006/picture">
+                  <pic:nvPicPr>
+                    <pic:cNvPr id="1" name=""/>
+                    <pic:cNvPicPr/>
+                  </pic:nvPicPr>
+                  <pic:blipFill>
+                    <a:blip r:embed="rId13" cstate="print"/>
+                    <a:stretch>
+                      <a:fillRect/>
+                    </a:stretch>
+                  </pic:blipFill>
+                  <pic:spPr>
+                    <a:xfrm>
+                      <a:off x="0" y="0"/>
                       <a:ext cx="5943600" cy="3112770"/>
                     </a:xfrm>
                     <a:prstGeom prst="rect">
@@ -437,8 +429,6 @@
           </wp:inline>
         </w:drawing>
       </w:r>
-      <w:bookmarkStart w:id="0" w:name="_GoBack"/>
-      <w:bookmarkEnd w:id="0"/>
     </w:p>
     <w:p/>
     <w:p>
@@ -447,21 +437,8 @@
       </w:r>
     </w:p>
     <w:p>
-      <w:proofErr w:type="spellStart"/>
-      <w:r>
-        <w:t>robot.set_steering_drift</w:t>
-      </w:r>
-      <w:proofErr w:type="spellEnd"/>
-      <w:r>
-        <w:t xml:space="preserve">(10 / 180 * </w:t>
-      </w:r>
-      <w:proofErr w:type="spellStart"/>
-      <w:r>
-        <w:t>np.pi</w:t>
-      </w:r>
-      <w:proofErr w:type="spellEnd"/>
-      <w:r>
-        <w:t>)</w:t>
+      <w:r>
+        <w:t>robot.set_steering_drift(10 / 180 * np.pi)</w:t>
       </w:r>
     </w:p>
     <w:p>
@@ -487,7 +464,7 @@
                     </pic:cNvPicPr>
                   </pic:nvPicPr>
                   <pic:blipFill>
-                    <a:blip r:embed="rId13" cstate="print"/>
+                    <a:blip r:embed="rId14" cstate="print"/>
                     <a:srcRect/>
                     <a:stretch>
                       <a:fillRect/>
@@ -516,6 +493,437 @@
         </w:drawing>
       </w:r>
     </w:p>
+    <w:p>
+      <w:r>
+        <w:t>2 solution for P4:</w:t>
+      </w:r>
+    </w:p>
+    <w:p/>
+    <w:p>
+      <w:pPr>
+        <w:pStyle w:val="ListParagraph"/>
+        <w:numPr>
+          <w:ilvl w:val="0"/>
+          <w:numId w:val="2"/>
+        </w:numPr>
+        <w:rPr>
+          <w:b/>
+          <w:i/>
+          <w:u w:val="single"/>
+        </w:rPr>
+      </w:pPr>
+      <w:r>
+        <w:rPr>
+          <w:b/>
+          <w:i/>
+          <w:u w:val="single"/>
+        </w:rPr>
+        <w:t>PID manual parameter tuning</w:t>
+      </w:r>
+    </w:p>
+    <w:p>
+      <w:r>
+        <w:lastRenderedPageBreak/>
+        <w:t>By suboth :</w:t>
+      </w:r>
+    </w:p>
+    <w:p>
+      <w:pPr>
+        <w:shd w:val="clear" w:color="auto" w:fill="FFFFFF"/>
+        <w:spacing w:after="100" w:afterAutospacing="1" w:line="240" w:lineRule="auto"/>
+        <w:rPr>
+          <w:rFonts w:ascii="Helvetica" w:eastAsia="Times New Roman" w:hAnsi="Helvetica" w:cs="Helvetica"/>
+          <w:color w:val="303030"/>
+          <w:sz w:val="21"/>
+          <w:szCs w:val="21"/>
+        </w:rPr>
+      </w:pPr>
+      <w:r>
+        <w:rPr>
+          <w:rFonts w:ascii="Helvetica" w:eastAsia="Times New Roman" w:hAnsi="Helvetica" w:cs="Helvetica"/>
+          <w:color w:val="303030"/>
+          <w:sz w:val="21"/>
+          <w:szCs w:val="21"/>
+        </w:rPr>
+        <w:t>Here are some general tips to get the manual tuning to work:</w:t>
+      </w:r>
+    </w:p>
+    <w:p>
+      <w:pPr>
+        <w:numPr>
+          <w:ilvl w:val="0"/>
+          <w:numId w:val="1"/>
+        </w:numPr>
+        <w:shd w:val="clear" w:color="auto" w:fill="FFFFFF"/>
+        <w:spacing w:before="100" w:beforeAutospacing="1" w:after="100" w:afterAutospacing="1" w:line="240" w:lineRule="auto"/>
+        <w:rPr>
+          <w:rFonts w:ascii="Helvetica" w:eastAsia="Times New Roman" w:hAnsi="Helvetica" w:cs="Helvetica"/>
+          <w:color w:val="303030"/>
+          <w:sz w:val="21"/>
+          <w:szCs w:val="21"/>
+        </w:rPr>
+      </w:pPr>
+      <w:r>
+        <w:rPr>
+          <w:rFonts w:ascii="Helvetica" w:eastAsia="Times New Roman" w:hAnsi="Helvetica" w:cs="Helvetica"/>
+          <w:color w:val="303030"/>
+          <w:sz w:val="21"/>
+          <w:szCs w:val="21"/>
+        </w:rPr>
+        <w:t>Try to find a value for </w:t>
+      </w:r>
+      <w:r>
+        <w:rPr>
+          <w:rFonts w:ascii="Consolas" w:eastAsia="Times New Roman" w:hAnsi="Consolas" w:cs="Consolas"/>
+          <w:color w:val="333333"/>
+          <w:sz w:val="21"/>
+          <w:szCs w:val="21"/>
+          <w:shd w:val="clear" w:color="auto" w:fill="F8F8F8"/>
+        </w:rPr>
+        <w:t>Kp</w:t>
+      </w:r>
+      <w:r>
+        <w:rPr>
+          <w:rFonts w:ascii="Helvetica" w:eastAsia="Times New Roman" w:hAnsi="Helvetica" w:cs="Helvetica"/>
+          <w:color w:val="303030"/>
+          <w:sz w:val="21"/>
+          <w:szCs w:val="21"/>
+        </w:rPr>
+        <w:t> which keeps you car on the track atleast for 2-3 seconds. The car might oscillate but that is fine.</w:t>
+      </w:r>
+    </w:p>
+    <w:p>
+      <w:pPr>
+        <w:numPr>
+          <w:ilvl w:val="0"/>
+          <w:numId w:val="1"/>
+        </w:numPr>
+        <w:shd w:val="clear" w:color="auto" w:fill="FFFFFF"/>
+        <w:spacing w:before="100" w:beforeAutospacing="1" w:after="100" w:afterAutospacing="1" w:line="240" w:lineRule="auto"/>
+        <w:rPr>
+          <w:rFonts w:ascii="Helvetica" w:eastAsia="Times New Roman" w:hAnsi="Helvetica" w:cs="Helvetica"/>
+          <w:color w:val="303030"/>
+          <w:sz w:val="21"/>
+          <w:szCs w:val="21"/>
+        </w:rPr>
+      </w:pPr>
+      <w:r>
+        <w:rPr>
+          <w:rFonts w:ascii="Helvetica" w:eastAsia="Times New Roman" w:hAnsi="Helvetica" w:cs="Helvetica"/>
+          <w:color w:val="303030"/>
+          <w:sz w:val="21"/>
+          <w:szCs w:val="21"/>
+        </w:rPr>
+        <w:t>To tune down the oscillation gradually try with increased </w:t>
+      </w:r>
+      <w:r>
+        <w:rPr>
+          <w:rFonts w:ascii="Consolas" w:eastAsia="Times New Roman" w:hAnsi="Consolas" w:cs="Consolas"/>
+          <w:color w:val="333333"/>
+          <w:sz w:val="21"/>
+          <w:szCs w:val="21"/>
+          <w:shd w:val="clear" w:color="auto" w:fill="F8F8F8"/>
+        </w:rPr>
+        <w:t>Kd</w:t>
+      </w:r>
+      <w:r>
+        <w:rPr>
+          <w:rFonts w:ascii="Helvetica" w:eastAsia="Times New Roman" w:hAnsi="Helvetica" w:cs="Helvetica"/>
+          <w:color w:val="303030"/>
+          <w:sz w:val="21"/>
+          <w:szCs w:val="21"/>
+        </w:rPr>
+        <w:t> values.</w:t>
+      </w:r>
+    </w:p>
+    <w:p>
+      <w:pPr>
+        <w:shd w:val="clear" w:color="auto" w:fill="FFFFFF"/>
+        <w:spacing w:before="100" w:beforeAutospacing="1" w:after="100" w:afterAutospacing="1" w:line="240" w:lineRule="auto"/>
+        <w:rPr>
+          <w:rFonts w:ascii="Helvetica" w:eastAsia="Times New Roman" w:hAnsi="Helvetica" w:cs="Helvetica"/>
+          <w:color w:val="303030"/>
+          <w:sz w:val="21"/>
+          <w:szCs w:val="21"/>
+        </w:rPr>
+      </w:pPr>
+      <w:r>
+        <w:rPr>
+          <w:rFonts w:ascii="Helvetica" w:eastAsia="Times New Roman" w:hAnsi="Helvetica" w:cs="Helvetica"/>
+          <w:color w:val="303030"/>
+          <w:sz w:val="21"/>
+          <w:szCs w:val="21"/>
+        </w:rPr>
+        <w:t>Increasing </w:t>
+      </w:r>
+      <w:r>
+        <w:rPr>
+          <w:rFonts w:ascii="Consolas" w:eastAsia="Times New Roman" w:hAnsi="Consolas" w:cs="Consolas"/>
+          <w:color w:val="333333"/>
+          <w:sz w:val="21"/>
+          <w:szCs w:val="21"/>
+          <w:shd w:val="clear" w:color="auto" w:fill="F8F8F8"/>
+        </w:rPr>
+        <w:t>Kd</w:t>
+      </w:r>
+      <w:r>
+        <w:rPr>
+          <w:rFonts w:ascii="Helvetica" w:eastAsia="Times New Roman" w:hAnsi="Helvetica" w:cs="Helvetica"/>
+          <w:color w:val="303030"/>
+          <w:sz w:val="21"/>
+          <w:szCs w:val="21"/>
+        </w:rPr>
+        <w:t> reduces oscillations, whereas increasing </w:t>
+      </w:r>
+      <w:r>
+        <w:rPr>
+          <w:rFonts w:ascii="Consolas" w:eastAsia="Times New Roman" w:hAnsi="Consolas" w:cs="Consolas"/>
+          <w:color w:val="333333"/>
+          <w:sz w:val="21"/>
+          <w:szCs w:val="21"/>
+          <w:shd w:val="clear" w:color="auto" w:fill="F8F8F8"/>
+        </w:rPr>
+        <w:t>Kp</w:t>
+      </w:r>
+      <w:r>
+        <w:rPr>
+          <w:rFonts w:ascii="Helvetica" w:eastAsia="Times New Roman" w:hAnsi="Helvetica" w:cs="Helvetica"/>
+          <w:color w:val="303030"/>
+          <w:sz w:val="21"/>
+          <w:szCs w:val="21"/>
+        </w:rPr>
+        <w:t> increases the magnitude of turning. You need to find a sweet spot where the car turns sufficiently but does not oscillate. Once you find </w:t>
+      </w:r>
+      <w:r>
+        <w:rPr>
+          <w:rFonts w:ascii="Consolas" w:eastAsia="Times New Roman" w:hAnsi="Consolas" w:cs="Consolas"/>
+          <w:color w:val="333333"/>
+          <w:sz w:val="21"/>
+          <w:szCs w:val="21"/>
+          <w:shd w:val="clear" w:color="auto" w:fill="F8F8F8"/>
+        </w:rPr>
+        <w:t>Kp</w:t>
+      </w:r>
+      <w:r>
+        <w:rPr>
+          <w:rFonts w:ascii="Helvetica" w:eastAsia="Times New Roman" w:hAnsi="Helvetica" w:cs="Helvetica"/>
+          <w:color w:val="303030"/>
+          <w:sz w:val="21"/>
+          <w:szCs w:val="21"/>
+        </w:rPr>
+        <w:t> and </w:t>
+      </w:r>
+      <w:r>
+        <w:rPr>
+          <w:rFonts w:ascii="Consolas" w:eastAsia="Times New Roman" w:hAnsi="Consolas" w:cs="Consolas"/>
+          <w:color w:val="333333"/>
+          <w:sz w:val="21"/>
+          <w:szCs w:val="21"/>
+          <w:shd w:val="clear" w:color="auto" w:fill="F8F8F8"/>
+        </w:rPr>
+        <w:t>Kd</w:t>
+      </w:r>
+      <w:r>
+        <w:rPr>
+          <w:rFonts w:ascii="Helvetica" w:eastAsia="Times New Roman" w:hAnsi="Helvetica" w:cs="Helvetica"/>
+          <w:color w:val="303030"/>
+          <w:sz w:val="21"/>
+          <w:szCs w:val="21"/>
+        </w:rPr>
+        <w:t> values which work well, try very small values of </w:t>
+      </w:r>
+      <w:r>
+        <w:rPr>
+          <w:rFonts w:ascii="Consolas" w:eastAsia="Times New Roman" w:hAnsi="Consolas" w:cs="Consolas"/>
+          <w:color w:val="333333"/>
+          <w:sz w:val="21"/>
+          <w:szCs w:val="21"/>
+          <w:shd w:val="clear" w:color="auto" w:fill="F8F8F8"/>
+        </w:rPr>
+        <w:t>Ki</w:t>
+      </w:r>
+      <w:r>
+        <w:rPr>
+          <w:rFonts w:ascii="Helvetica" w:eastAsia="Times New Roman" w:hAnsi="Helvetica" w:cs="Helvetica"/>
+          <w:color w:val="303030"/>
+          <w:sz w:val="21"/>
+          <w:szCs w:val="21"/>
+        </w:rPr>
+        <w:t>. Don’t be surprised if </w:t>
+      </w:r>
+      <w:r>
+        <w:rPr>
+          <w:rFonts w:ascii="Consolas" w:eastAsia="Times New Roman" w:hAnsi="Consolas" w:cs="Consolas"/>
+          <w:color w:val="333333"/>
+          <w:sz w:val="21"/>
+          <w:szCs w:val="21"/>
+          <w:shd w:val="clear" w:color="auto" w:fill="F8F8F8"/>
+        </w:rPr>
+        <w:t>Ki</w:t>
+      </w:r>
+      <w:r>
+        <w:rPr>
+          <w:rFonts w:ascii="Helvetica" w:eastAsia="Times New Roman" w:hAnsi="Helvetica" w:cs="Helvetica"/>
+          <w:color w:val="303030"/>
+          <w:sz w:val="21"/>
+          <w:szCs w:val="21"/>
+        </w:rPr>
+        <w:t> is many orders of magnitude lower than </w:t>
+      </w:r>
+      <w:r>
+        <w:rPr>
+          <w:rFonts w:ascii="Consolas" w:eastAsia="Times New Roman" w:hAnsi="Consolas" w:cs="Consolas"/>
+          <w:color w:val="333333"/>
+          <w:sz w:val="21"/>
+          <w:szCs w:val="21"/>
+          <w:shd w:val="clear" w:color="auto" w:fill="F8F8F8"/>
+        </w:rPr>
+        <w:t>Kp</w:t>
+      </w:r>
+      <w:r>
+        <w:rPr>
+          <w:rFonts w:ascii="Helvetica" w:eastAsia="Times New Roman" w:hAnsi="Helvetica" w:cs="Helvetica"/>
+          <w:color w:val="303030"/>
+          <w:sz w:val="21"/>
+          <w:szCs w:val="21"/>
+        </w:rPr>
+        <w:t> or </w:t>
+      </w:r>
+      <w:r>
+        <w:rPr>
+          <w:rFonts w:ascii="Consolas" w:eastAsia="Times New Roman" w:hAnsi="Consolas" w:cs="Consolas"/>
+          <w:color w:val="333333"/>
+          <w:sz w:val="21"/>
+          <w:szCs w:val="21"/>
+          <w:shd w:val="clear" w:color="auto" w:fill="F8F8F8"/>
+        </w:rPr>
+        <w:t>Kd</w:t>
+      </w:r>
+      <w:r>
+        <w:rPr>
+          <w:rFonts w:ascii="Helvetica" w:eastAsia="Times New Roman" w:hAnsi="Helvetica" w:cs="Helvetica"/>
+          <w:color w:val="303030"/>
+          <w:sz w:val="21"/>
+          <w:szCs w:val="21"/>
+        </w:rPr>
+        <w:t>.</w:t>
+      </w:r>
+    </w:p>
+    <w:p>
+      <w:pPr>
+        <w:shd w:val="clear" w:color="auto" w:fill="FFFFFF"/>
+        <w:spacing w:before="100" w:beforeAutospacing="1" w:after="100" w:afterAutospacing="1" w:line="240" w:lineRule="auto"/>
+        <w:rPr>
+          <w:rFonts w:ascii="Helvetica" w:eastAsia="Times New Roman" w:hAnsi="Helvetica" w:cs="Helvetica"/>
+          <w:color w:val="303030"/>
+          <w:sz w:val="21"/>
+          <w:szCs w:val="21"/>
+        </w:rPr>
+      </w:pPr>
+      <w:r>
+        <w:rPr>
+          <w:rFonts w:ascii="Helvetica" w:eastAsia="Times New Roman" w:hAnsi="Helvetica" w:cs="Helvetica"/>
+          <w:color w:val="303030"/>
+          <w:sz w:val="21"/>
+          <w:szCs w:val="21"/>
+        </w:rPr>
+        <w:t>It may also help to have another PID controller to control the speed. Having a nearly constant speed makes controlling steering a lot easier.</w:t>
+      </w:r>
+    </w:p>
+    <w:p>
+      <w:pPr>
+        <w:shd w:val="clear" w:color="auto" w:fill="FFFFFF"/>
+        <w:spacing w:before="100" w:beforeAutospacing="1" w:after="100" w:afterAutospacing="1" w:line="240" w:lineRule="auto"/>
+        <w:rPr>
+          <w:rFonts w:ascii="Helvetica" w:eastAsia="Times New Roman" w:hAnsi="Helvetica" w:cs="Helvetica"/>
+          <w:color w:val="303030"/>
+          <w:sz w:val="21"/>
+          <w:szCs w:val="21"/>
+        </w:rPr>
+      </w:pPr>
+      <w:r>
+        <w:rPr>
+          <w:rFonts w:ascii="Helvetica" w:eastAsia="Times New Roman" w:hAnsi="Helvetica" w:cs="Helvetica"/>
+          <w:color w:val="303030"/>
+          <w:sz w:val="21"/>
+          <w:szCs w:val="21"/>
+        </w:rPr>
+        <w:t>Let us know if you are not able to get it to work using the above tips.</w:t>
+      </w:r>
+    </w:p>
+    <w:p>
+      <w:pPr>
+        <w:shd w:val="clear" w:color="auto" w:fill="FFFFFF"/>
+        <w:spacing w:before="100" w:beforeAutospacing="1" w:after="100" w:afterAutospacing="1" w:line="240" w:lineRule="auto"/>
+        <w:rPr>
+          <w:rFonts w:ascii="Helvetica" w:eastAsia="Times New Roman" w:hAnsi="Helvetica" w:cs="Helvetica"/>
+          <w:color w:val="303030"/>
+          <w:sz w:val="21"/>
+          <w:szCs w:val="21"/>
+        </w:rPr>
+      </w:pPr>
+    </w:p>
+    <w:p>
+      <w:pPr>
+        <w:pStyle w:val="ListParagraph"/>
+        <w:numPr>
+          <w:ilvl w:val="0"/>
+          <w:numId w:val="2"/>
+        </w:numPr>
+        <w:shd w:val="clear" w:color="auto" w:fill="FFFFFF"/>
+        <w:spacing w:before="100" w:beforeAutospacing="1" w:after="100" w:afterAutospacing="1" w:line="240" w:lineRule="auto"/>
+        <w:rPr>
+          <w:rFonts w:ascii="Helvetica" w:eastAsia="Times New Roman" w:hAnsi="Helvetica" w:cs="Helvetica"/>
+          <w:b/>
+          <w:i/>
+          <w:color w:val="303030"/>
+          <w:sz w:val="21"/>
+          <w:szCs w:val="21"/>
+          <w:u w:val="single"/>
+        </w:rPr>
+      </w:pPr>
+      <w:r>
+        <w:rPr>
+          <w:rFonts w:ascii="Helvetica" w:eastAsia="Times New Roman" w:hAnsi="Helvetica" w:cs="Helvetica"/>
+          <w:b/>
+          <w:i/>
+          <w:color w:val="303030"/>
+          <w:sz w:val="21"/>
+          <w:szCs w:val="21"/>
+          <w:u w:val="single"/>
+        </w:rPr>
+        <w:t>Twiddle automatic tuning</w:t>
+      </w:r>
+    </w:p>
+    <w:p>
+      <w:pPr>
+        <w:shd w:val="clear" w:color="auto" w:fill="FFFFFF"/>
+        <w:spacing w:before="100" w:beforeAutospacing="1" w:after="100" w:afterAutospacing="1" w:line="240" w:lineRule="auto"/>
+        <w:ind w:left="360"/>
+        <w:rPr>
+          <w:rFonts w:ascii="Helvetica" w:eastAsia="Times New Roman" w:hAnsi="Helvetica" w:cs="Helvetica"/>
+          <w:color w:val="303030"/>
+          <w:sz w:val="21"/>
+          <w:szCs w:val="21"/>
+        </w:rPr>
+      </w:pPr>
+    </w:p>
+    <w:p>
+      <w:pPr>
+        <w:shd w:val="clear" w:color="auto" w:fill="FFFFFF"/>
+        <w:spacing w:before="100" w:beforeAutospacing="1" w:after="100" w:afterAutospacing="1" w:line="240" w:lineRule="auto"/>
+        <w:ind w:left="360"/>
+        <w:rPr>
+          <w:rFonts w:ascii="Helvetica" w:eastAsia="Times New Roman" w:hAnsi="Helvetica" w:cs="Helvetica"/>
+          <w:color w:val="303030"/>
+          <w:sz w:val="21"/>
+          <w:szCs w:val="21"/>
+        </w:rPr>
+      </w:pPr>
+      <w:bookmarkStart w:id="0" w:name="_GoBack"/>
+      <w:bookmarkEnd w:id="0"/>
+    </w:p>
+    <w:p/>
     <w:sectPr>
       <w:pgSz w:w="12240" w:h="15840"/>
       <w:pgMar w:top="1440" w:right="1440" w:bottom="1440" w:left="1440" w:header="708" w:footer="708" w:gutter="0"/>
@@ -526,8 +934,221 @@
 </w:document>
 </file>
 
+<file path=word/numbering.xml><?xml version="1.0" encoding="utf-8"?>
+<w:numbering xmlns:wpc="http://schemas.microsoft.com/office/word/2010/wordprocessingCanvas" xmlns:mc="http://schemas.openxmlformats.org/markup-compatibility/2006" xmlns:o="urn:schemas-microsoft-com:office:office" xmlns:r="http://schemas.openxmlformats.org/officeDocument/2006/relationships" xmlns:m="http://schemas.openxmlformats.org/officeDocument/2006/math" xmlns:v="urn:schemas-microsoft-com:vml" xmlns:wp14="http://schemas.microsoft.com/office/word/2010/wordprocessingDrawing" xmlns:wp="http://schemas.openxmlformats.org/drawingml/2006/wordprocessingDrawing" xmlns:w10="urn:schemas-microsoft-com:office:word" xmlns:w="http://schemas.openxmlformats.org/wordprocessingml/2006/main" xmlns:w14="http://schemas.microsoft.com/office/word/2010/wordml" xmlns:w15="http://schemas.microsoft.com/office/word/2012/wordml" xmlns:wpg="http://schemas.microsoft.com/office/word/2010/wordprocessingGroup" xmlns:wpi="http://schemas.microsoft.com/office/word/2010/wordprocessingInk" xmlns:wne="http://schemas.microsoft.com/office/word/2006/wordml" xmlns:wps="http://schemas.microsoft.com/office/word/2010/wordprocessingShape" mc:Ignorable="w14 w15 wp14">
+  <w:abstractNum w:abstractNumId="0" w15:restartNumberingAfterBreak="0">
+    <w:nsid w:val="4AEE6268"/>
+    <w:multiLevelType w:val="multilevel"/>
+    <w:tmpl w:val="14DCAF04"/>
+    <w:lvl w:ilvl="0">
+      <w:start w:val="1"/>
+      <w:numFmt w:val="decimal"/>
+      <w:lvlText w:val="%1."/>
+      <w:lvlJc w:val="left"/>
+      <w:pPr>
+        <w:tabs>
+          <w:tab w:val="num" w:pos="720"/>
+        </w:tabs>
+        <w:ind w:left="720" w:hanging="360"/>
+      </w:pPr>
+    </w:lvl>
+    <w:lvl w:ilvl="1" w:tentative="1">
+      <w:start w:val="1"/>
+      <w:numFmt w:val="decimal"/>
+      <w:lvlText w:val="%2."/>
+      <w:lvlJc w:val="left"/>
+      <w:pPr>
+        <w:tabs>
+          <w:tab w:val="num" w:pos="1440"/>
+        </w:tabs>
+        <w:ind w:left="1440" w:hanging="360"/>
+      </w:pPr>
+    </w:lvl>
+    <w:lvl w:ilvl="2" w:tentative="1">
+      <w:start w:val="1"/>
+      <w:numFmt w:val="decimal"/>
+      <w:lvlText w:val="%3."/>
+      <w:lvlJc w:val="left"/>
+      <w:pPr>
+        <w:tabs>
+          <w:tab w:val="num" w:pos="2160"/>
+        </w:tabs>
+        <w:ind w:left="2160" w:hanging="360"/>
+      </w:pPr>
+    </w:lvl>
+    <w:lvl w:ilvl="3" w:tentative="1">
+      <w:start w:val="1"/>
+      <w:numFmt w:val="decimal"/>
+      <w:lvlText w:val="%4."/>
+      <w:lvlJc w:val="left"/>
+      <w:pPr>
+        <w:tabs>
+          <w:tab w:val="num" w:pos="2880"/>
+        </w:tabs>
+        <w:ind w:left="2880" w:hanging="360"/>
+      </w:pPr>
+    </w:lvl>
+    <w:lvl w:ilvl="4" w:tentative="1">
+      <w:start w:val="1"/>
+      <w:numFmt w:val="decimal"/>
+      <w:lvlText w:val="%5."/>
+      <w:lvlJc w:val="left"/>
+      <w:pPr>
+        <w:tabs>
+          <w:tab w:val="num" w:pos="3600"/>
+        </w:tabs>
+        <w:ind w:left="3600" w:hanging="360"/>
+      </w:pPr>
+    </w:lvl>
+    <w:lvl w:ilvl="5" w:tentative="1">
+      <w:start w:val="1"/>
+      <w:numFmt w:val="decimal"/>
+      <w:lvlText w:val="%6."/>
+      <w:lvlJc w:val="left"/>
+      <w:pPr>
+        <w:tabs>
+          <w:tab w:val="num" w:pos="4320"/>
+        </w:tabs>
+        <w:ind w:left="4320" w:hanging="360"/>
+      </w:pPr>
+    </w:lvl>
+    <w:lvl w:ilvl="6" w:tentative="1">
+      <w:start w:val="1"/>
+      <w:numFmt w:val="decimal"/>
+      <w:lvlText w:val="%7."/>
+      <w:lvlJc w:val="left"/>
+      <w:pPr>
+        <w:tabs>
+          <w:tab w:val="num" w:pos="5040"/>
+        </w:tabs>
+        <w:ind w:left="5040" w:hanging="360"/>
+      </w:pPr>
+    </w:lvl>
+    <w:lvl w:ilvl="7" w:tentative="1">
+      <w:start w:val="1"/>
+      <w:numFmt w:val="decimal"/>
+      <w:lvlText w:val="%8."/>
+      <w:lvlJc w:val="left"/>
+      <w:pPr>
+        <w:tabs>
+          <w:tab w:val="num" w:pos="5760"/>
+        </w:tabs>
+        <w:ind w:left="5760" w:hanging="360"/>
+      </w:pPr>
+    </w:lvl>
+    <w:lvl w:ilvl="8" w:tentative="1">
+      <w:start w:val="1"/>
+      <w:numFmt w:val="decimal"/>
+      <w:lvlText w:val="%9."/>
+      <w:lvlJc w:val="left"/>
+      <w:pPr>
+        <w:tabs>
+          <w:tab w:val="num" w:pos="6480"/>
+        </w:tabs>
+        <w:ind w:left="6480" w:hanging="360"/>
+      </w:pPr>
+    </w:lvl>
+  </w:abstractNum>
+  <w:abstractNum w:abstractNumId="1" w15:restartNumberingAfterBreak="0">
+    <w:nsid w:val="793E1971"/>
+    <w:multiLevelType w:val="hybridMultilevel"/>
+    <w:tmpl w:val="9F5882F8"/>
+    <w:lvl w:ilvl="0" w:tplc="04090011">
+      <w:start w:val="1"/>
+      <w:numFmt w:val="decimal"/>
+      <w:lvlText w:val="%1)"/>
+      <w:lvlJc w:val="left"/>
+      <w:pPr>
+        <w:ind w:left="720" w:hanging="360"/>
+      </w:pPr>
+      <w:rPr>
+        <w:rFonts w:hint="default"/>
+      </w:rPr>
+    </w:lvl>
+    <w:lvl w:ilvl="1" w:tplc="04090019" w:tentative="1">
+      <w:start w:val="1"/>
+      <w:numFmt w:val="lowerLetter"/>
+      <w:lvlText w:val="%2."/>
+      <w:lvlJc w:val="left"/>
+      <w:pPr>
+        <w:ind w:left="1440" w:hanging="360"/>
+      </w:pPr>
+    </w:lvl>
+    <w:lvl w:ilvl="2" w:tplc="0409001B" w:tentative="1">
+      <w:start w:val="1"/>
+      <w:numFmt w:val="lowerRoman"/>
+      <w:lvlText w:val="%3."/>
+      <w:lvlJc w:val="right"/>
+      <w:pPr>
+        <w:ind w:left="2160" w:hanging="180"/>
+      </w:pPr>
+    </w:lvl>
+    <w:lvl w:ilvl="3" w:tplc="0409000F" w:tentative="1">
+      <w:start w:val="1"/>
+      <w:numFmt w:val="decimal"/>
+      <w:lvlText w:val="%4."/>
+      <w:lvlJc w:val="left"/>
+      <w:pPr>
+        <w:ind w:left="2880" w:hanging="360"/>
+      </w:pPr>
+    </w:lvl>
+    <w:lvl w:ilvl="4" w:tplc="04090019" w:tentative="1">
+      <w:start w:val="1"/>
+      <w:numFmt w:val="lowerLetter"/>
+      <w:lvlText w:val="%5."/>
+      <w:lvlJc w:val="left"/>
+      <w:pPr>
+        <w:ind w:left="3600" w:hanging="360"/>
+      </w:pPr>
+    </w:lvl>
+    <w:lvl w:ilvl="5" w:tplc="0409001B" w:tentative="1">
+      <w:start w:val="1"/>
+      <w:numFmt w:val="lowerRoman"/>
+      <w:lvlText w:val="%6."/>
+      <w:lvlJc w:val="right"/>
+      <w:pPr>
+        <w:ind w:left="4320" w:hanging="180"/>
+      </w:pPr>
+    </w:lvl>
+    <w:lvl w:ilvl="6" w:tplc="0409000F" w:tentative="1">
+      <w:start w:val="1"/>
+      <w:numFmt w:val="decimal"/>
+      <w:lvlText w:val="%7."/>
+      <w:lvlJc w:val="left"/>
+      <w:pPr>
+        <w:ind w:left="5040" w:hanging="360"/>
+      </w:pPr>
+    </w:lvl>
+    <w:lvl w:ilvl="7" w:tplc="04090019" w:tentative="1">
+      <w:start w:val="1"/>
+      <w:numFmt w:val="lowerLetter"/>
+      <w:lvlText w:val="%8."/>
+      <w:lvlJc w:val="left"/>
+      <w:pPr>
+        <w:ind w:left="5760" w:hanging="360"/>
+      </w:pPr>
+    </w:lvl>
+    <w:lvl w:ilvl="8" w:tplc="0409001B" w:tentative="1">
+      <w:start w:val="1"/>
+      <w:numFmt w:val="lowerRoman"/>
+      <w:lvlText w:val="%9."/>
+      <w:lvlJc w:val="right"/>
+      <w:pPr>
+        <w:ind w:left="6480" w:hanging="180"/>
+      </w:pPr>
+    </w:lvl>
+  </w:abstractNum>
+  <w:num w:numId="1">
+    <w:abstractNumId w:val="0"/>
+  </w:num>
+  <w:num w:numId="2">
+    <w:abstractNumId w:val="1"/>
+  </w:num>
+</w:numbering>
+</file>
+
 <file path=word/styles.xml><?xml version="1.0" encoding="utf-8"?>
-<w:styles xmlns:r="http://schemas.openxmlformats.org/officeDocument/2006/relationships" xmlns:w="http://schemas.openxmlformats.org/wordprocessingml/2006/main">
+<w:styles xmlns:mc="http://schemas.openxmlformats.org/markup-compatibility/2006" xmlns:r="http://schemas.openxmlformats.org/officeDocument/2006/relationships" xmlns:w="http://schemas.openxmlformats.org/wordprocessingml/2006/main" xmlns:w14="http://schemas.microsoft.com/office/word/2010/wordml" xmlns:w15="http://schemas.microsoft.com/office/word/2012/wordml" mc:Ignorable="w14 w15">
   <w:docDefaults>
     <w:rPrDefault>
       <w:rPr>
@@ -543,162 +1164,395 @@
       </w:pPr>
     </w:pPrDefault>
   </w:docDefaults>
-  <w:latentStyles w:defLockedState="0" w:defUIPriority="99" w:defSemiHidden="1" w:defUnhideWhenUsed="1" w:defQFormat="0" w:count="267">
-    <w:lsdException w:name="Normal" w:semiHidden="0" w:uiPriority="0" w:unhideWhenUsed="0" w:qFormat="1"/>
-    <w:lsdException w:name="heading 1" w:semiHidden="0" w:uiPriority="9" w:unhideWhenUsed="0" w:qFormat="1"/>
-    <w:lsdException w:name="heading 2" w:uiPriority="9" w:qFormat="1"/>
-    <w:lsdException w:name="heading 3" w:uiPriority="9" w:qFormat="1"/>
-    <w:lsdException w:name="heading 4" w:uiPriority="9" w:qFormat="1"/>
-    <w:lsdException w:name="heading 5" w:uiPriority="9" w:qFormat="1"/>
-    <w:lsdException w:name="heading 6" w:uiPriority="9" w:qFormat="1"/>
-    <w:lsdException w:name="heading 7" w:uiPriority="9" w:qFormat="1"/>
-    <w:lsdException w:name="heading 8" w:uiPriority="9" w:qFormat="1"/>
-    <w:lsdException w:name="heading 9" w:uiPriority="9" w:qFormat="1"/>
-    <w:lsdException w:name="toc 1" w:uiPriority="39"/>
-    <w:lsdException w:name="toc 2" w:uiPriority="39"/>
-    <w:lsdException w:name="toc 3" w:uiPriority="39"/>
-    <w:lsdException w:name="toc 4" w:uiPriority="39"/>
-    <w:lsdException w:name="toc 5" w:uiPriority="39"/>
-    <w:lsdException w:name="toc 6" w:uiPriority="39"/>
-    <w:lsdException w:name="toc 7" w:uiPriority="39"/>
-    <w:lsdException w:name="toc 8" w:uiPriority="39"/>
-    <w:lsdException w:name="toc 9" w:uiPriority="39"/>
-    <w:lsdException w:name="caption" w:uiPriority="35" w:qFormat="1"/>
-    <w:lsdException w:name="Title" w:semiHidden="0" w:uiPriority="10" w:unhideWhenUsed="0" w:qFormat="1"/>
-    <w:lsdException w:name="Default Paragraph Font" w:uiPriority="1"/>
-    <w:lsdException w:name="Subtitle" w:semiHidden="0" w:uiPriority="11" w:unhideWhenUsed="0" w:qFormat="1"/>
-    <w:lsdException w:name="Strong" w:semiHidden="0" w:uiPriority="22" w:unhideWhenUsed="0" w:qFormat="1"/>
-    <w:lsdException w:name="Emphasis" w:semiHidden="0" w:uiPriority="20" w:unhideWhenUsed="0" w:qFormat="1"/>
-    <w:lsdException w:name="Table Grid" w:semiHidden="0" w:uiPriority="39" w:unhideWhenUsed="0"/>
-    <w:lsdException w:name="Placeholder Text" w:unhideWhenUsed="0"/>
-    <w:lsdException w:name="No Spacing" w:semiHidden="0" w:uiPriority="1" w:unhideWhenUsed="0" w:qFormat="1"/>
-    <w:lsdException w:name="Light Shading" w:semiHidden="0" w:uiPriority="60" w:unhideWhenUsed="0"/>
-    <w:lsdException w:name="Light List" w:semiHidden="0" w:uiPriority="61" w:unhideWhenUsed="0"/>
-    <w:lsdException w:name="Light Grid" w:semiHidden="0" w:uiPriority="62" w:unhideWhenUsed="0"/>
-    <w:lsdException w:name="Medium Shading 1" w:semiHidden="0" w:uiPriority="63" w:unhideWhenUsed="0"/>
-    <w:lsdException w:name="Medium Shading 2" w:semiHidden="0" w:uiPriority="64" w:unhideWhenUsed="0"/>
-    <w:lsdException w:name="Medium List 1" w:semiHidden="0" w:uiPriority="65" w:unhideWhenUsed="0"/>
-    <w:lsdException w:name="Medium List 2" w:semiHidden="0" w:uiPriority="66" w:unhideWhenUsed="0"/>
-    <w:lsdException w:name="Medium Grid 1" w:semiHidden="0" w:uiPriority="67" w:unhideWhenUsed="0"/>
-    <w:lsdException w:name="Medium Grid 2" w:semiHidden="0" w:uiPriority="68" w:unhideWhenUsed="0"/>
-    <w:lsdException w:name="Medium Grid 3" w:semiHidden="0" w:uiPriority="69" w:unhideWhenUsed="0"/>
-    <w:lsdException w:name="Dark List" w:semiHidden="0" w:uiPriority="70" w:unhideWhenUsed="0"/>
-    <w:lsdException w:name="Colorful Shading" w:semiHidden="0" w:uiPriority="71" w:unhideWhenUsed="0"/>
-    <w:lsdException w:name="Colorful List" w:semiHidden="0" w:uiPriority="72" w:unhideWhenUsed="0"/>
-    <w:lsdException w:name="Colorful Grid" w:semiHidden="0" w:uiPriority="73" w:unhideWhenUsed="0"/>
-    <w:lsdException w:name="Light Shading Accent 1" w:semiHidden="0" w:uiPriority="60" w:unhideWhenUsed="0"/>
-    <w:lsdException w:name="Light List Accent 1" w:semiHidden="0" w:uiPriority="61" w:unhideWhenUsed="0"/>
-    <w:lsdException w:name="Light Grid Accent 1" w:semiHidden="0" w:uiPriority="62" w:unhideWhenUsed="0"/>
-    <w:lsdException w:name="Medium Shading 1 Accent 1" w:semiHidden="0" w:uiPriority="63" w:unhideWhenUsed="0"/>
-    <w:lsdException w:name="Medium Shading 2 Accent 1" w:semiHidden="0" w:uiPriority="64" w:unhideWhenUsed="0"/>
-    <w:lsdException w:name="Medium List 1 Accent 1" w:semiHidden="0" w:uiPriority="65" w:unhideWhenUsed="0"/>
-    <w:lsdException w:name="Revision" w:unhideWhenUsed="0"/>
-    <w:lsdException w:name="List Paragraph" w:semiHidden="0" w:uiPriority="34" w:unhideWhenUsed="0" w:qFormat="1"/>
-    <w:lsdException w:name="Quote" w:semiHidden="0" w:uiPriority="29" w:unhideWhenUsed="0" w:qFormat="1"/>
-    <w:lsdException w:name="Intense Quote" w:semiHidden="0" w:uiPriority="30" w:unhideWhenUsed="0" w:qFormat="1"/>
-    <w:lsdException w:name="Medium List 2 Accent 1" w:semiHidden="0" w:uiPriority="66" w:unhideWhenUsed="0"/>
-    <w:lsdException w:name="Medium Grid 1 Accent 1" w:semiHidden="0" w:uiPriority="67" w:unhideWhenUsed="0"/>
-    <w:lsdException w:name="Medium Grid 2 Accent 1" w:semiHidden="0" w:uiPriority="68" w:unhideWhenUsed="0"/>
-    <w:lsdException w:name="Medium Grid 3 Accent 1" w:semiHidden="0" w:uiPriority="69" w:unhideWhenUsed="0"/>
-    <w:lsdException w:name="Dark List Accent 1" w:semiHidden="0" w:uiPriority="70" w:unhideWhenUsed="0"/>
-    <w:lsdException w:name="Colorful Shading Accent 1" w:semiHidden="0" w:uiPriority="71" w:unhideWhenUsed="0"/>
-    <w:lsdException w:name="Colorful List Accent 1" w:semiHidden="0" w:uiPriority="72" w:unhideWhenUsed="0"/>
-    <w:lsdException w:name="Colorful Grid Accent 1" w:semiHidden="0" w:uiPriority="73" w:unhideWhenUsed="0"/>
-    <w:lsdException w:name="Light Shading Accent 2" w:semiHidden="0" w:uiPriority="60" w:unhideWhenUsed="0"/>
-    <w:lsdException w:name="Light List Accent 2" w:semiHidden="0" w:uiPriority="61" w:unhideWhenUsed="0"/>
-    <w:lsdException w:name="Light Grid Accent 2" w:semiHidden="0" w:uiPriority="62" w:unhideWhenUsed="0"/>
-    <w:lsdException w:name="Medium Shading 1 Accent 2" w:semiHidden="0" w:uiPriority="63" w:unhideWhenUsed="0"/>
-    <w:lsdException w:name="Medium Shading 2 Accent 2" w:semiHidden="0" w:uiPriority="64" w:unhideWhenUsed="0"/>
-    <w:lsdException w:name="Medium List 1 Accent 2" w:semiHidden="0" w:uiPriority="65" w:unhideWhenUsed="0"/>
-    <w:lsdException w:name="Medium List 2 Accent 2" w:semiHidden="0" w:uiPriority="66" w:unhideWhenUsed="0"/>
-    <w:lsdException w:name="Medium Grid 1 Accent 2" w:semiHidden="0" w:uiPriority="67" w:unhideWhenUsed="0"/>
-    <w:lsdException w:name="Medium Grid 2 Accent 2" w:semiHidden="0" w:uiPriority="68" w:unhideWhenUsed="0"/>
-    <w:lsdException w:name="Medium Grid 3 Accent 2" w:semiHidden="0" w:uiPriority="69" w:unhideWhenUsed="0"/>
-    <w:lsdException w:name="Dark List Accent 2" w:semiHidden="0" w:uiPriority="70" w:unhideWhenUsed="0"/>
-    <w:lsdException w:name="Colorful Shading Accent 2" w:semiHidden="0" w:uiPriority="71" w:unhideWhenUsed="0"/>
-    <w:lsdException w:name="Colorful List Accent 2" w:semiHidden="0" w:uiPriority="72" w:unhideWhenUsed="0"/>
-    <w:lsdException w:name="Colorful Grid Accent 2" w:semiHidden="0" w:uiPriority="73" w:unhideWhenUsed="0"/>
-    <w:lsdException w:name="Light Shading Accent 3" w:semiHidden="0" w:uiPriority="60" w:unhideWhenUsed="0"/>
-    <w:lsdException w:name="Light List Accent 3" w:semiHidden="0" w:uiPriority="61" w:unhideWhenUsed="0"/>
-    <w:lsdException w:name="Light Grid Accent 3" w:semiHidden="0" w:uiPriority="62" w:unhideWhenUsed="0"/>
-    <w:lsdException w:name="Medium Shading 1 Accent 3" w:semiHidden="0" w:uiPriority="63" w:unhideWhenUsed="0"/>
-    <w:lsdException w:name="Medium Shading 2 Accent 3" w:semiHidden="0" w:uiPriority="64" w:unhideWhenUsed="0"/>
-    <w:lsdException w:name="Medium List 1 Accent 3" w:semiHidden="0" w:uiPriority="65" w:unhideWhenUsed="0"/>
-    <w:lsdException w:name="Medium List 2 Accent 3" w:semiHidden="0" w:uiPriority="66" w:unhideWhenUsed="0"/>
-    <w:lsdException w:name="Medium Grid 1 Accent 3" w:semiHidden="0" w:uiPriority="67" w:unhideWhenUsed="0"/>
-    <w:lsdException w:name="Medium Grid 2 Accent 3" w:semiHidden="0" w:uiPriority="68" w:unhideWhenUsed="0"/>
-    <w:lsdException w:name="Medium Grid 3 Accent 3" w:semiHidden="0" w:uiPriority="69" w:unhideWhenUsed="0"/>
-    <w:lsdException w:name="Dark List Accent 3" w:semiHidden="0" w:uiPriority="70" w:unhideWhenUsed="0"/>
-    <w:lsdException w:name="Colorful Shading Accent 3" w:semiHidden="0" w:uiPriority="71" w:unhideWhenUsed="0"/>
-    <w:lsdException w:name="Colorful List Accent 3" w:semiHidden="0" w:uiPriority="72" w:unhideWhenUsed="0"/>
-    <w:lsdException w:name="Colorful Grid Accent 3" w:semiHidden="0" w:uiPriority="73" w:unhideWhenUsed="0"/>
-    <w:lsdException w:name="Light Shading Accent 4" w:semiHidden="0" w:uiPriority="60" w:unhideWhenUsed="0"/>
-    <w:lsdException w:name="Light List Accent 4" w:semiHidden="0" w:uiPriority="61" w:unhideWhenUsed="0"/>
-    <w:lsdException w:name="Light Grid Accent 4" w:semiHidden="0" w:uiPriority="62" w:unhideWhenUsed="0"/>
-    <w:lsdException w:name="Medium Shading 1 Accent 4" w:semiHidden="0" w:uiPriority="63" w:unhideWhenUsed="0"/>
-    <w:lsdException w:name="Medium Shading 2 Accent 4" w:semiHidden="0" w:uiPriority="64" w:unhideWhenUsed="0"/>
-    <w:lsdException w:name="Medium List 1 Accent 4" w:semiHidden="0" w:uiPriority="65" w:unhideWhenUsed="0"/>
-    <w:lsdException w:name="Medium List 2 Accent 4" w:semiHidden="0" w:uiPriority="66" w:unhideWhenUsed="0"/>
-    <w:lsdException w:name="Medium Grid 1 Accent 4" w:semiHidden="0" w:uiPriority="67" w:unhideWhenUsed="0"/>
-    <w:lsdException w:name="Medium Grid 2 Accent 4" w:semiHidden="0" w:uiPriority="68" w:unhideWhenUsed="0"/>
-    <w:lsdException w:name="Medium Grid 3 Accent 4" w:semiHidden="0" w:uiPriority="69" w:unhideWhenUsed="0"/>
-    <w:lsdException w:name="Dark List Accent 4" w:semiHidden="0" w:uiPriority="70" w:unhideWhenUsed="0"/>
-    <w:lsdException w:name="Colorful Shading Accent 4" w:semiHidden="0" w:uiPriority="71" w:unhideWhenUsed="0"/>
-    <w:lsdException w:name="Colorful List Accent 4" w:semiHidden="0" w:uiPriority="72" w:unhideWhenUsed="0"/>
-    <w:lsdException w:name="Colorful Grid Accent 4" w:semiHidden="0" w:uiPriority="73" w:unhideWhenUsed="0"/>
-    <w:lsdException w:name="Light Shading Accent 5" w:semiHidden="0" w:uiPriority="60" w:unhideWhenUsed="0"/>
-    <w:lsdException w:name="Light List Accent 5" w:semiHidden="0" w:uiPriority="61" w:unhideWhenUsed="0"/>
-    <w:lsdException w:name="Light Grid Accent 5" w:semiHidden="0" w:uiPriority="62" w:unhideWhenUsed="0"/>
-    <w:lsdException w:name="Medium Shading 1 Accent 5" w:semiHidden="0" w:uiPriority="63" w:unhideWhenUsed="0"/>
-    <w:lsdException w:name="Medium Shading 2 Accent 5" w:semiHidden="0" w:uiPriority="64" w:unhideWhenUsed="0"/>
-    <w:lsdException w:name="Medium List 1 Accent 5" w:semiHidden="0" w:uiPriority="65" w:unhideWhenUsed="0"/>
-    <w:lsdException w:name="Medium List 2 Accent 5" w:semiHidden="0" w:uiPriority="66" w:unhideWhenUsed="0"/>
-    <w:lsdException w:name="Medium Grid 1 Accent 5" w:semiHidden="0" w:uiPriority="67" w:unhideWhenUsed="0"/>
-    <w:lsdException w:name="Medium Grid 2 Accent 5" w:semiHidden="0" w:uiPriority="68" w:unhideWhenUsed="0"/>
-    <w:lsdException w:name="Medium Grid 3 Accent 5" w:semiHidden="0" w:uiPriority="69" w:unhideWhenUsed="0"/>
-    <w:lsdException w:name="Dark List Accent 5" w:semiHidden="0" w:uiPriority="70" w:unhideWhenUsed="0"/>
-    <w:lsdException w:name="Colorful Shading Accent 5" w:semiHidden="0" w:uiPriority="71" w:unhideWhenUsed="0"/>
-    <w:lsdException w:name="Colorful List Accent 5" w:semiHidden="0" w:uiPriority="72" w:unhideWhenUsed="0"/>
-    <w:lsdException w:name="Colorful Grid Accent 5" w:semiHidden="0" w:uiPriority="73" w:unhideWhenUsed="0"/>
-    <w:lsdException w:name="Light Shading Accent 6" w:semiHidden="0" w:uiPriority="60" w:unhideWhenUsed="0"/>
-    <w:lsdException w:name="Light List Accent 6" w:semiHidden="0" w:uiPriority="61" w:unhideWhenUsed="0"/>
-    <w:lsdException w:name="Light Grid Accent 6" w:semiHidden="0" w:uiPriority="62" w:unhideWhenUsed="0"/>
-    <w:lsdException w:name="Medium Shading 1 Accent 6" w:semiHidden="0" w:uiPriority="63" w:unhideWhenUsed="0"/>
-    <w:lsdException w:name="Medium Shading 2 Accent 6" w:semiHidden="0" w:uiPriority="64" w:unhideWhenUsed="0"/>
-    <w:lsdException w:name="Medium List 1 Accent 6" w:semiHidden="0" w:uiPriority="65" w:unhideWhenUsed="0"/>
-    <w:lsdException w:name="Medium List 2 Accent 6" w:semiHidden="0" w:uiPriority="66" w:unhideWhenUsed="0"/>
-    <w:lsdException w:name="Medium Grid 1 Accent 6" w:semiHidden="0" w:uiPriority="67" w:unhideWhenUsed="0"/>
-    <w:lsdException w:name="Medium Grid 2 Accent 6" w:semiHidden="0" w:uiPriority="68" w:unhideWhenUsed="0"/>
-    <w:lsdException w:name="Medium Grid 3 Accent 6" w:semiHidden="0" w:uiPriority="69" w:unhideWhenUsed="0"/>
-    <w:lsdException w:name="Dark List Accent 6" w:semiHidden="0" w:uiPriority="70" w:unhideWhenUsed="0"/>
-    <w:lsdException w:name="Colorful Shading Accent 6" w:semiHidden="0" w:uiPriority="71" w:unhideWhenUsed="0"/>
-    <w:lsdException w:name="Colorful List Accent 6" w:semiHidden="0" w:uiPriority="72" w:unhideWhenUsed="0"/>
-    <w:lsdException w:name="Colorful Grid Accent 6" w:semiHidden="0" w:uiPriority="73" w:unhideWhenUsed="0"/>
-    <w:lsdException w:name="Subtle Emphasis" w:semiHidden="0" w:uiPriority="19" w:unhideWhenUsed="0" w:qFormat="1"/>
-    <w:lsdException w:name="Intense Emphasis" w:semiHidden="0" w:uiPriority="21" w:unhideWhenUsed="0" w:qFormat="1"/>
-    <w:lsdException w:name="Subtle Reference" w:semiHidden="0" w:uiPriority="31" w:unhideWhenUsed="0" w:qFormat="1"/>
-    <w:lsdException w:name="Intense Reference" w:semiHidden="0" w:uiPriority="32" w:unhideWhenUsed="0" w:qFormat="1"/>
-    <w:lsdException w:name="Book Title" w:semiHidden="0" w:uiPriority="33" w:unhideWhenUsed="0" w:qFormat="1"/>
-    <w:lsdException w:name="Bibliography" w:uiPriority="37"/>
-    <w:lsdException w:name="TOC Heading" w:uiPriority="39" w:qFormat="1"/>
+  <w:latentStyles w:defLockedState="0" w:defUIPriority="99" w:defSemiHidden="0" w:defUnhideWhenUsed="0" w:defQFormat="0" w:count="371">
+    <w:lsdException w:name="Normal" w:uiPriority="0" w:qFormat="1"/>
+    <w:lsdException w:name="heading 1" w:uiPriority="9" w:qFormat="1"/>
+    <w:lsdException w:name="heading 2" w:semiHidden="1" w:uiPriority="9" w:unhideWhenUsed="1" w:qFormat="1"/>
+    <w:lsdException w:name="heading 3" w:semiHidden="1" w:uiPriority="9" w:unhideWhenUsed="1" w:qFormat="1"/>
+    <w:lsdException w:name="heading 4" w:semiHidden="1" w:uiPriority="9" w:unhideWhenUsed="1" w:qFormat="1"/>
+    <w:lsdException w:name="heading 5" w:semiHidden="1" w:uiPriority="9" w:unhideWhenUsed="1" w:qFormat="1"/>
+    <w:lsdException w:name="heading 6" w:semiHidden="1" w:uiPriority="9" w:unhideWhenUsed="1" w:qFormat="1"/>
+    <w:lsdException w:name="heading 7" w:semiHidden="1" w:uiPriority="9" w:unhideWhenUsed="1" w:qFormat="1"/>
+    <w:lsdException w:name="heading 8" w:semiHidden="1" w:uiPriority="9" w:unhideWhenUsed="1" w:qFormat="1"/>
+    <w:lsdException w:name="heading 9" w:semiHidden="1" w:uiPriority="9" w:unhideWhenUsed="1" w:qFormat="1"/>
+    <w:lsdException w:name="index 1" w:semiHidden="1" w:unhideWhenUsed="1"/>
+    <w:lsdException w:name="index 2" w:semiHidden="1" w:unhideWhenUsed="1"/>
+    <w:lsdException w:name="index 3" w:semiHidden="1" w:unhideWhenUsed="1"/>
+    <w:lsdException w:name="index 4" w:semiHidden="1" w:unhideWhenUsed="1"/>
+    <w:lsdException w:name="index 5" w:semiHidden="1" w:unhideWhenUsed="1"/>
+    <w:lsdException w:name="index 6" w:semiHidden="1" w:unhideWhenUsed="1"/>
+    <w:lsdException w:name="index 7" w:semiHidden="1" w:unhideWhenUsed="1"/>
+    <w:lsdException w:name="index 8" w:semiHidden="1" w:unhideWhenUsed="1"/>
+    <w:lsdException w:name="index 9" w:semiHidden="1" w:unhideWhenUsed="1"/>
+    <w:lsdException w:name="toc 1" w:semiHidden="1" w:uiPriority="39" w:unhideWhenUsed="1"/>
+    <w:lsdException w:name="toc 2" w:semiHidden="1" w:uiPriority="39" w:unhideWhenUsed="1"/>
+    <w:lsdException w:name="toc 3" w:semiHidden="1" w:uiPriority="39" w:unhideWhenUsed="1"/>
+    <w:lsdException w:name="toc 4" w:semiHidden="1" w:uiPriority="39" w:unhideWhenUsed="1"/>
+    <w:lsdException w:name="toc 5" w:semiHidden="1" w:uiPriority="39" w:unhideWhenUsed="1"/>
+    <w:lsdException w:name="toc 6" w:semiHidden="1" w:uiPriority="39" w:unhideWhenUsed="1"/>
+    <w:lsdException w:name="toc 7" w:semiHidden="1" w:uiPriority="39" w:unhideWhenUsed="1"/>
+    <w:lsdException w:name="toc 8" w:semiHidden="1" w:uiPriority="39" w:unhideWhenUsed="1"/>
+    <w:lsdException w:name="toc 9" w:semiHidden="1" w:uiPriority="39" w:unhideWhenUsed="1"/>
+    <w:lsdException w:name="Normal Indent" w:semiHidden="1" w:unhideWhenUsed="1"/>
+    <w:lsdException w:name="footnote text" w:semiHidden="1" w:unhideWhenUsed="1"/>
+    <w:lsdException w:name="annotation text" w:semiHidden="1" w:unhideWhenUsed="1"/>
+    <w:lsdException w:name="header" w:semiHidden="1" w:unhideWhenUsed="1"/>
+    <w:lsdException w:name="footer" w:semiHidden="1" w:unhideWhenUsed="1"/>
+    <w:lsdException w:name="index heading" w:semiHidden="1" w:unhideWhenUsed="1"/>
+    <w:lsdException w:name="caption" w:semiHidden="1" w:uiPriority="35" w:unhideWhenUsed="1" w:qFormat="1"/>
+    <w:lsdException w:name="table of figures" w:semiHidden="1" w:unhideWhenUsed="1"/>
+    <w:lsdException w:name="envelope address" w:semiHidden="1" w:unhideWhenUsed="1"/>
+    <w:lsdException w:name="envelope return" w:semiHidden="1" w:unhideWhenUsed="1"/>
+    <w:lsdException w:name="footnote reference" w:semiHidden="1" w:unhideWhenUsed="1"/>
+    <w:lsdException w:name="annotation reference" w:semiHidden="1" w:unhideWhenUsed="1"/>
+    <w:lsdException w:name="line number" w:semiHidden="1" w:unhideWhenUsed="1"/>
+    <w:lsdException w:name="page number" w:semiHidden="1" w:unhideWhenUsed="1"/>
+    <w:lsdException w:name="endnote reference" w:semiHidden="1" w:unhideWhenUsed="1"/>
+    <w:lsdException w:name="endnote text" w:semiHidden="1" w:unhideWhenUsed="1"/>
+    <w:lsdException w:name="table of authorities" w:semiHidden="1" w:unhideWhenUsed="1"/>
+    <w:lsdException w:name="macro" w:semiHidden="1" w:unhideWhenUsed="1"/>
+    <w:lsdException w:name="toa heading" w:semiHidden="1" w:unhideWhenUsed="1"/>
+    <w:lsdException w:name="List" w:semiHidden="1" w:unhideWhenUsed="1"/>
+    <w:lsdException w:name="List Bullet" w:semiHidden="1" w:unhideWhenUsed="1"/>
+    <w:lsdException w:name="List Number" w:semiHidden="1" w:unhideWhenUsed="1"/>
+    <w:lsdException w:name="List 2" w:semiHidden="1" w:unhideWhenUsed="1"/>
+    <w:lsdException w:name="List 3" w:semiHidden="1" w:unhideWhenUsed="1"/>
+    <w:lsdException w:name="List 4" w:semiHidden="1" w:unhideWhenUsed="1"/>
+    <w:lsdException w:name="List 5" w:semiHidden="1" w:unhideWhenUsed="1"/>
+    <w:lsdException w:name="List Bullet 2" w:semiHidden="1" w:unhideWhenUsed="1"/>
+    <w:lsdException w:name="List Bullet 3" w:semiHidden="1" w:unhideWhenUsed="1"/>
+    <w:lsdException w:name="List Bullet 4" w:semiHidden="1" w:unhideWhenUsed="1"/>
+    <w:lsdException w:name="List Bullet 5" w:semiHidden="1" w:unhideWhenUsed="1"/>
+    <w:lsdException w:name="List Number 2" w:semiHidden="1" w:unhideWhenUsed="1"/>
+    <w:lsdException w:name="List Number 3" w:semiHidden="1" w:unhideWhenUsed="1"/>
+    <w:lsdException w:name="List Number 4" w:semiHidden="1" w:unhideWhenUsed="1"/>
+    <w:lsdException w:name="List Number 5" w:semiHidden="1" w:unhideWhenUsed="1"/>
+    <w:lsdException w:name="Title" w:uiPriority="10" w:qFormat="1"/>
+    <w:lsdException w:name="Closing" w:semiHidden="1" w:unhideWhenUsed="1"/>
+    <w:lsdException w:name="Signature" w:semiHidden="1" w:unhideWhenUsed="1"/>
+    <w:lsdException w:name="Default Paragraph Font" w:semiHidden="1" w:uiPriority="1" w:unhideWhenUsed="1"/>
+    <w:lsdException w:name="Body Text" w:semiHidden="1" w:unhideWhenUsed="1"/>
+    <w:lsdException w:name="Body Text Indent" w:semiHidden="1" w:unhideWhenUsed="1"/>
+    <w:lsdException w:name="List Continue" w:semiHidden="1" w:unhideWhenUsed="1"/>
+    <w:lsdException w:name="List Continue 2" w:semiHidden="1" w:unhideWhenUsed="1"/>
+    <w:lsdException w:name="List Continue 3" w:semiHidden="1" w:unhideWhenUsed="1"/>
+    <w:lsdException w:name="List Continue 4" w:semiHidden="1" w:unhideWhenUsed="1"/>
+    <w:lsdException w:name="List Continue 5" w:semiHidden="1" w:unhideWhenUsed="1"/>
+    <w:lsdException w:name="Message Header" w:semiHidden="1" w:unhideWhenUsed="1"/>
+    <w:lsdException w:name="Subtitle" w:uiPriority="11" w:qFormat="1"/>
+    <w:lsdException w:name="Salutation" w:semiHidden="1" w:unhideWhenUsed="1"/>
+    <w:lsdException w:name="Date" w:semiHidden="1" w:unhideWhenUsed="1"/>
+    <w:lsdException w:name="Body Text First Indent" w:semiHidden="1" w:unhideWhenUsed="1"/>
+    <w:lsdException w:name="Body Text First Indent 2" w:semiHidden="1" w:unhideWhenUsed="1"/>
+    <w:lsdException w:name="Note Heading" w:semiHidden="1" w:unhideWhenUsed="1"/>
+    <w:lsdException w:name="Body Text 2" w:semiHidden="1" w:unhideWhenUsed="1"/>
+    <w:lsdException w:name="Body Text 3" w:semiHidden="1" w:unhideWhenUsed="1"/>
+    <w:lsdException w:name="Body Text Indent 2" w:semiHidden="1" w:unhideWhenUsed="1"/>
+    <w:lsdException w:name="Body Text Indent 3" w:semiHidden="1" w:unhideWhenUsed="1"/>
+    <w:lsdException w:name="Block Text" w:semiHidden="1" w:unhideWhenUsed="1"/>
+    <w:lsdException w:name="Hyperlink" w:semiHidden="1" w:unhideWhenUsed="1"/>
+    <w:lsdException w:name="FollowedHyperlink" w:semiHidden="1" w:unhideWhenUsed="1"/>
+    <w:lsdException w:name="Strong" w:uiPriority="22" w:qFormat="1"/>
+    <w:lsdException w:name="Emphasis" w:uiPriority="20" w:qFormat="1"/>
+    <w:lsdException w:name="Document Map" w:semiHidden="1" w:unhideWhenUsed="1"/>
+    <w:lsdException w:name="Plain Text" w:semiHidden="1" w:unhideWhenUsed="1"/>
+    <w:lsdException w:name="E-mail Signature" w:semiHidden="1" w:unhideWhenUsed="1"/>
+    <w:lsdException w:name="HTML Top of Form" w:semiHidden="1" w:unhideWhenUsed="1"/>
+    <w:lsdException w:name="HTML Bottom of Form" w:semiHidden="1" w:unhideWhenUsed="1"/>
+    <w:lsdException w:name="Normal (Web)" w:semiHidden="1" w:unhideWhenUsed="1"/>
+    <w:lsdException w:name="HTML Acronym" w:semiHidden="1" w:unhideWhenUsed="1"/>
+    <w:lsdException w:name="HTML Address" w:semiHidden="1" w:unhideWhenUsed="1"/>
+    <w:lsdException w:name="HTML Cite" w:semiHidden="1" w:unhideWhenUsed="1"/>
+    <w:lsdException w:name="HTML Code" w:semiHidden="1" w:unhideWhenUsed="1"/>
+    <w:lsdException w:name="HTML Definition" w:semiHidden="1" w:unhideWhenUsed="1"/>
+    <w:lsdException w:name="HTML Keyboard" w:semiHidden="1" w:unhideWhenUsed="1"/>
+    <w:lsdException w:name="HTML Preformatted" w:semiHidden="1" w:unhideWhenUsed="1"/>
+    <w:lsdException w:name="HTML Sample" w:semiHidden="1" w:unhideWhenUsed="1"/>
+    <w:lsdException w:name="HTML Typewriter" w:semiHidden="1" w:unhideWhenUsed="1"/>
+    <w:lsdException w:name="HTML Variable" w:semiHidden="1" w:unhideWhenUsed="1"/>
+    <w:lsdException w:name="Normal Table" w:semiHidden="1" w:unhideWhenUsed="1"/>
+    <w:lsdException w:name="annotation subject" w:semiHidden="1" w:unhideWhenUsed="1"/>
+    <w:lsdException w:name="No List" w:semiHidden="1" w:unhideWhenUsed="1"/>
+    <w:lsdException w:name="Outline List 1" w:semiHidden="1" w:unhideWhenUsed="1"/>
+    <w:lsdException w:name="Outline List 2" w:semiHidden="1" w:unhideWhenUsed="1"/>
+    <w:lsdException w:name="Outline List 3" w:semiHidden="1" w:unhideWhenUsed="1"/>
+    <w:lsdException w:name="Table Simple 1" w:semiHidden="1" w:unhideWhenUsed="1"/>
+    <w:lsdException w:name="Table Simple 2" w:semiHidden="1" w:unhideWhenUsed="1"/>
+    <w:lsdException w:name="Table Simple 3" w:semiHidden="1" w:unhideWhenUsed="1"/>
+    <w:lsdException w:name="Table Classic 1" w:semiHidden="1" w:unhideWhenUsed="1"/>
+    <w:lsdException w:name="Table Classic 2" w:semiHidden="1" w:unhideWhenUsed="1"/>
+    <w:lsdException w:name="Table Classic 3" w:semiHidden="1" w:unhideWhenUsed="1"/>
+    <w:lsdException w:name="Table Classic 4" w:semiHidden="1" w:unhideWhenUsed="1"/>
+    <w:lsdException w:name="Table Colorful 1" w:semiHidden="1" w:unhideWhenUsed="1"/>
+    <w:lsdException w:name="Table Colorful 2" w:semiHidden="1" w:unhideWhenUsed="1"/>
+    <w:lsdException w:name="Table Colorful 3" w:semiHidden="1" w:unhideWhenUsed="1"/>
+    <w:lsdException w:name="Table Columns 1" w:semiHidden="1" w:unhideWhenUsed="1"/>
+    <w:lsdException w:name="Table Columns 2" w:semiHidden="1" w:unhideWhenUsed="1"/>
+    <w:lsdException w:name="Table Columns 3" w:semiHidden="1" w:unhideWhenUsed="1"/>
+    <w:lsdException w:name="Table Columns 4" w:semiHidden="1" w:unhideWhenUsed="1"/>
+    <w:lsdException w:name="Table Columns 5" w:semiHidden="1" w:unhideWhenUsed="1"/>
+    <w:lsdException w:name="Table Grid 1" w:semiHidden="1" w:unhideWhenUsed="1"/>
+    <w:lsdException w:name="Table Grid 2" w:semiHidden="1" w:unhideWhenUsed="1"/>
+    <w:lsdException w:name="Table Grid 3" w:semiHidden="1" w:unhideWhenUsed="1"/>
+    <w:lsdException w:name="Table Grid 4" w:semiHidden="1" w:unhideWhenUsed="1"/>
+    <w:lsdException w:name="Table Grid 5" w:semiHidden="1" w:unhideWhenUsed="1"/>
+    <w:lsdException w:name="Table Grid 6" w:semiHidden="1" w:unhideWhenUsed="1"/>
+    <w:lsdException w:name="Table Grid 7" w:semiHidden="1" w:unhideWhenUsed="1"/>
+    <w:lsdException w:name="Table Grid 8" w:semiHidden="1" w:unhideWhenUsed="1"/>
+    <w:lsdException w:name="Table List 1" w:semiHidden="1" w:unhideWhenUsed="1"/>
+    <w:lsdException w:name="Table List 2" w:semiHidden="1" w:unhideWhenUsed="1"/>
+    <w:lsdException w:name="Table List 3" w:semiHidden="1" w:unhideWhenUsed="1"/>
+    <w:lsdException w:name="Table List 4" w:semiHidden="1" w:unhideWhenUsed="1"/>
+    <w:lsdException w:name="Table List 5" w:semiHidden="1" w:unhideWhenUsed="1"/>
+    <w:lsdException w:name="Table List 6" w:semiHidden="1" w:unhideWhenUsed="1"/>
+    <w:lsdException w:name="Table List 7" w:semiHidden="1" w:unhideWhenUsed="1"/>
+    <w:lsdException w:name="Table List 8" w:semiHidden="1" w:unhideWhenUsed="1"/>
+    <w:lsdException w:name="Table 3D effects 1" w:semiHidden="1" w:unhideWhenUsed="1"/>
+    <w:lsdException w:name="Table 3D effects 2" w:semiHidden="1" w:unhideWhenUsed="1"/>
+    <w:lsdException w:name="Table 3D effects 3" w:semiHidden="1" w:unhideWhenUsed="1"/>
+    <w:lsdException w:name="Table Contemporary" w:semiHidden="1" w:unhideWhenUsed="1"/>
+    <w:lsdException w:name="Table Elegant" w:semiHidden="1" w:unhideWhenUsed="1"/>
+    <w:lsdException w:name="Table Professional" w:semiHidden="1" w:unhideWhenUsed="1"/>
+    <w:lsdException w:name="Table Subtle 1" w:semiHidden="1" w:unhideWhenUsed="1"/>
+    <w:lsdException w:name="Table Subtle 2" w:semiHidden="1" w:unhideWhenUsed="1"/>
+    <w:lsdException w:name="Table Web 1" w:semiHidden="1" w:unhideWhenUsed="1"/>
+    <w:lsdException w:name="Table Web 2" w:semiHidden="1" w:unhideWhenUsed="1"/>
+    <w:lsdException w:name="Table Web 3" w:semiHidden="1" w:unhideWhenUsed="1"/>
+    <w:lsdException w:name="Balloon Text" w:semiHidden="1" w:unhideWhenUsed="1"/>
+    <w:lsdException w:name="Table Grid" w:uiPriority="39"/>
+    <w:lsdException w:name="Table Theme" w:semiHidden="1" w:unhideWhenUsed="1"/>
+    <w:lsdException w:name="Placeholder Text" w:semiHidden="1"/>
+    <w:lsdException w:name="No Spacing" w:uiPriority="1" w:qFormat="1"/>
+    <w:lsdException w:name="Light Shading" w:uiPriority="60"/>
+    <w:lsdException w:name="Light List" w:uiPriority="61"/>
+    <w:lsdException w:name="Light Grid" w:uiPriority="62"/>
+    <w:lsdException w:name="Medium Shading 1" w:uiPriority="63"/>
+    <w:lsdException w:name="Medium Shading 2" w:uiPriority="64"/>
+    <w:lsdException w:name="Medium List 1" w:uiPriority="65"/>
+    <w:lsdException w:name="Medium List 2" w:uiPriority="66"/>
+    <w:lsdException w:name="Medium Grid 1" w:uiPriority="67"/>
+    <w:lsdException w:name="Medium Grid 2" w:uiPriority="68"/>
+    <w:lsdException w:name="Medium Grid 3" w:uiPriority="69"/>
+    <w:lsdException w:name="Dark List" w:uiPriority="70"/>
+    <w:lsdException w:name="Colorful Shading" w:uiPriority="71"/>
+    <w:lsdException w:name="Colorful List" w:uiPriority="72"/>
+    <w:lsdException w:name="Colorful Grid" w:uiPriority="73"/>
+    <w:lsdException w:name="Light Shading Accent 1" w:uiPriority="60"/>
+    <w:lsdException w:name="Light List Accent 1" w:uiPriority="61"/>
+    <w:lsdException w:name="Light Grid Accent 1" w:uiPriority="62"/>
+    <w:lsdException w:name="Medium Shading 1 Accent 1" w:uiPriority="63"/>
+    <w:lsdException w:name="Medium Shading 2 Accent 1" w:uiPriority="64"/>
+    <w:lsdException w:name="Medium List 1 Accent 1" w:uiPriority="65"/>
+    <w:lsdException w:name="Revision" w:semiHidden="1"/>
+    <w:lsdException w:name="List Paragraph" w:uiPriority="34" w:qFormat="1"/>
+    <w:lsdException w:name="Quote" w:uiPriority="29" w:qFormat="1"/>
+    <w:lsdException w:name="Intense Quote" w:uiPriority="30" w:qFormat="1"/>
+    <w:lsdException w:name="Medium List 2 Accent 1" w:uiPriority="66"/>
+    <w:lsdException w:name="Medium Grid 1 Accent 1" w:uiPriority="67"/>
+    <w:lsdException w:name="Medium Grid 2 Accent 1" w:uiPriority="68"/>
+    <w:lsdException w:name="Medium Grid 3 Accent 1" w:uiPriority="69"/>
+    <w:lsdException w:name="Dark List Accent 1" w:uiPriority="70"/>
+    <w:lsdException w:name="Colorful Shading Accent 1" w:uiPriority="71"/>
+    <w:lsdException w:name="Colorful List Accent 1" w:uiPriority="72"/>
+    <w:lsdException w:name="Colorful Grid Accent 1" w:uiPriority="73"/>
+    <w:lsdException w:name="Light Shading Accent 2" w:uiPriority="60"/>
+    <w:lsdException w:name="Light List Accent 2" w:uiPriority="61"/>
+    <w:lsdException w:name="Light Grid Accent 2" w:uiPriority="62"/>
+    <w:lsdException w:name="Medium Shading 1 Accent 2" w:uiPriority="63"/>
+    <w:lsdException w:name="Medium Shading 2 Accent 2" w:uiPriority="64"/>
+    <w:lsdException w:name="Medium List 1 Accent 2" w:uiPriority="65"/>
+    <w:lsdException w:name="Medium List 2 Accent 2" w:uiPriority="66"/>
+    <w:lsdException w:name="Medium Grid 1 Accent 2" w:uiPriority="67"/>
+    <w:lsdException w:name="Medium Grid 2 Accent 2" w:uiPriority="68"/>
+    <w:lsdException w:name="Medium Grid 3 Accent 2" w:uiPriority="69"/>
+    <w:lsdException w:name="Dark List Accent 2" w:uiPriority="70"/>
+    <w:lsdException w:name="Colorful Shading Accent 2" w:uiPriority="71"/>
+    <w:lsdException w:name="Colorful List Accent 2" w:uiPriority="72"/>
+    <w:lsdException w:name="Colorful Grid Accent 2" w:uiPriority="73"/>
+    <w:lsdException w:name="Light Shading Accent 3" w:uiPriority="60"/>
+    <w:lsdException w:name="Light List Accent 3" w:uiPriority="61"/>
+    <w:lsdException w:name="Light Grid Accent 3" w:uiPriority="62"/>
+    <w:lsdException w:name="Medium Shading 1 Accent 3" w:uiPriority="63"/>
+    <w:lsdException w:name="Medium Shading 2 Accent 3" w:uiPriority="64"/>
+    <w:lsdException w:name="Medium List 1 Accent 3" w:uiPriority="65"/>
+    <w:lsdException w:name="Medium List 2 Accent 3" w:uiPriority="66"/>
+    <w:lsdException w:name="Medium Grid 1 Accent 3" w:uiPriority="67"/>
+    <w:lsdException w:name="Medium Grid 2 Accent 3" w:uiPriority="68"/>
+    <w:lsdException w:name="Medium Grid 3 Accent 3" w:uiPriority="69"/>
+    <w:lsdException w:name="Dark List Accent 3" w:uiPriority="70"/>
+    <w:lsdException w:name="Colorful Shading Accent 3" w:uiPriority="71"/>
+    <w:lsdException w:name="Colorful List Accent 3" w:uiPriority="72"/>
+    <w:lsdException w:name="Colorful Grid Accent 3" w:uiPriority="73"/>
+    <w:lsdException w:name="Light Shading Accent 4" w:uiPriority="60"/>
+    <w:lsdException w:name="Light List Accent 4" w:uiPriority="61"/>
+    <w:lsdException w:name="Light Grid Accent 4" w:uiPriority="62"/>
+    <w:lsdException w:name="Medium Shading 1 Accent 4" w:uiPriority="63"/>
+    <w:lsdException w:name="Medium Shading 2 Accent 4" w:uiPriority="64"/>
+    <w:lsdException w:name="Medium List 1 Accent 4" w:uiPriority="65"/>
+    <w:lsdException w:name="Medium List 2 Accent 4" w:uiPriority="66"/>
+    <w:lsdException w:name="Medium Grid 1 Accent 4" w:uiPriority="67"/>
+    <w:lsdException w:name="Medium Grid 2 Accent 4" w:uiPriority="68"/>
+    <w:lsdException w:name="Medium Grid 3 Accent 4" w:uiPriority="69"/>
+    <w:lsdException w:name="Dark List Accent 4" w:uiPriority="70"/>
+    <w:lsdException w:name="Colorful Shading Accent 4" w:uiPriority="71"/>
+    <w:lsdException w:name="Colorful List Accent 4" w:uiPriority="72"/>
+    <w:lsdException w:name="Colorful Grid Accent 4" w:uiPriority="73"/>
+    <w:lsdException w:name="Light Shading Accent 5" w:uiPriority="60"/>
+    <w:lsdException w:name="Light List Accent 5" w:uiPriority="61"/>
+    <w:lsdException w:name="Light Grid Accent 5" w:uiPriority="62"/>
+    <w:lsdException w:name="Medium Shading 1 Accent 5" w:uiPriority="63"/>
+    <w:lsdException w:name="Medium Shading 2 Accent 5" w:uiPriority="64"/>
+    <w:lsdException w:name="Medium List 1 Accent 5" w:uiPriority="65"/>
+    <w:lsdException w:name="Medium List 2 Accent 5" w:uiPriority="66"/>
+    <w:lsdException w:name="Medium Grid 1 Accent 5" w:uiPriority="67"/>
+    <w:lsdException w:name="Medium Grid 2 Accent 5" w:uiPriority="68"/>
+    <w:lsdException w:name="Medium Grid 3 Accent 5" w:uiPriority="69"/>
+    <w:lsdException w:name="Dark List Accent 5" w:uiPriority="70"/>
+    <w:lsdException w:name="Colorful Shading Accent 5" w:uiPriority="71"/>
+    <w:lsdException w:name="Colorful List Accent 5" w:uiPriority="72"/>
+    <w:lsdException w:name="Colorful Grid Accent 5" w:uiPriority="73"/>
+    <w:lsdException w:name="Light Shading Accent 6" w:uiPriority="60"/>
+    <w:lsdException w:name="Light List Accent 6" w:uiPriority="61"/>
+    <w:lsdException w:name="Light Grid Accent 6" w:uiPriority="62"/>
+    <w:lsdException w:name="Medium Shading 1 Accent 6" w:uiPriority="63"/>
+    <w:lsdException w:name="Medium Shading 2 Accent 6" w:uiPriority="64"/>
+    <w:lsdException w:name="Medium List 1 Accent 6" w:uiPriority="65"/>
+    <w:lsdException w:name="Medium List 2 Accent 6" w:uiPriority="66"/>
+    <w:lsdException w:name="Medium Grid 1 Accent 6" w:uiPriority="67"/>
+    <w:lsdException w:name="Medium Grid 2 Accent 6" w:uiPriority="68"/>
+    <w:lsdException w:name="Medium Grid 3 Accent 6" w:uiPriority="69"/>
+    <w:lsdException w:name="Dark List Accent 6" w:uiPriority="70"/>
+    <w:lsdException w:name="Colorful Shading Accent 6" w:uiPriority="71"/>
+    <w:lsdException w:name="Colorful List Accent 6" w:uiPriority="72"/>
+    <w:lsdException w:name="Colorful Grid Accent 6" w:uiPriority="73"/>
+    <w:lsdException w:name="Subtle Emphasis" w:uiPriority="19" w:qFormat="1"/>
+    <w:lsdException w:name="Intense Emphasis" w:uiPriority="21" w:qFormat="1"/>
+    <w:lsdException w:name="Subtle Reference" w:uiPriority="31" w:qFormat="1"/>
+    <w:lsdException w:name="Intense Reference" w:uiPriority="32" w:qFormat="1"/>
+    <w:lsdException w:name="Book Title" w:uiPriority="33" w:qFormat="1"/>
+    <w:lsdException w:name="Bibliography" w:semiHidden="1" w:uiPriority="37" w:unhideWhenUsed="1"/>
+    <w:lsdException w:name="TOC Heading" w:semiHidden="1" w:uiPriority="39" w:unhideWhenUsed="1" w:qFormat="1"/>
+    <w:lsdException w:name="Plain Table 1" w:uiPriority="41"/>
+    <w:lsdException w:name="Plain Table 2" w:uiPriority="42"/>
+    <w:lsdException w:name="Plain Table 3" w:uiPriority="43"/>
+    <w:lsdException w:name="Plain Table 4" w:uiPriority="44"/>
+    <w:lsdException w:name="Plain Table 5" w:uiPriority="45"/>
+    <w:lsdException w:name="Grid Table Light" w:uiPriority="40"/>
+    <w:lsdException w:name="Grid Table 1 Light" w:uiPriority="46"/>
+    <w:lsdException w:name="Grid Table 2" w:uiPriority="47"/>
+    <w:lsdException w:name="Grid Table 3" w:uiPriority="48"/>
+    <w:lsdException w:name="Grid Table 4" w:uiPriority="49"/>
+    <w:lsdException w:name="Grid Table 5 Dark" w:uiPriority="50"/>
+    <w:lsdException w:name="Grid Table 6 Colorful" w:uiPriority="51"/>
+    <w:lsdException w:name="Grid Table 7 Colorful" w:uiPriority="52"/>
+    <w:lsdException w:name="Grid Table 1 Light Accent 1" w:uiPriority="46"/>
+    <w:lsdException w:name="Grid Table 2 Accent 1" w:uiPriority="47"/>
+    <w:lsdException w:name="Grid Table 3 Accent 1" w:uiPriority="48"/>
+    <w:lsdException w:name="Grid Table 4 Accent 1" w:uiPriority="49"/>
+    <w:lsdException w:name="Grid Table 5 Dark Accent 1" w:uiPriority="50"/>
+    <w:lsdException w:name="Grid Table 6 Colorful Accent 1" w:uiPriority="51"/>
+    <w:lsdException w:name="Grid Table 7 Colorful Accent 1" w:uiPriority="52"/>
+    <w:lsdException w:name="Grid Table 1 Light Accent 2" w:uiPriority="46"/>
+    <w:lsdException w:name="Grid Table 2 Accent 2" w:uiPriority="47"/>
+    <w:lsdException w:name="Grid Table 3 Accent 2" w:uiPriority="48"/>
+    <w:lsdException w:name="Grid Table 4 Accent 2" w:uiPriority="49"/>
+    <w:lsdException w:name="Grid Table 5 Dark Accent 2" w:uiPriority="50"/>
+    <w:lsdException w:name="Grid Table 6 Colorful Accent 2" w:uiPriority="51"/>
+    <w:lsdException w:name="Grid Table 7 Colorful Accent 2" w:uiPriority="52"/>
+    <w:lsdException w:name="Grid Table 1 Light Accent 3" w:uiPriority="46"/>
+    <w:lsdException w:name="Grid Table 2 Accent 3" w:uiPriority="47"/>
+    <w:lsdException w:name="Grid Table 3 Accent 3" w:uiPriority="48"/>
+    <w:lsdException w:name="Grid Table 4 Accent 3" w:uiPriority="49"/>
+    <w:lsdException w:name="Grid Table 5 Dark Accent 3" w:uiPriority="50"/>
+    <w:lsdException w:name="Grid Table 6 Colorful Accent 3" w:uiPriority="51"/>
+    <w:lsdException w:name="Grid Table 7 Colorful Accent 3" w:uiPriority="52"/>
+    <w:lsdException w:name="Grid Table 1 Light Accent 4" w:uiPriority="46"/>
+    <w:lsdException w:name="Grid Table 2 Accent 4" w:uiPriority="47"/>
+    <w:lsdException w:name="Grid Table 3 Accent 4" w:uiPriority="48"/>
+    <w:lsdException w:name="Grid Table 4 Accent 4" w:uiPriority="49"/>
+    <w:lsdException w:name="Grid Table 5 Dark Accent 4" w:uiPriority="50"/>
+    <w:lsdException w:name="Grid Table 6 Colorful Accent 4" w:uiPriority="51"/>
+    <w:lsdException w:name="Grid Table 7 Colorful Accent 4" w:uiPriority="52"/>
+    <w:lsdException w:name="Grid Table 1 Light Accent 5" w:uiPriority="46"/>
+    <w:lsdException w:name="Grid Table 2 Accent 5" w:uiPriority="47"/>
+    <w:lsdException w:name="Grid Table 3 Accent 5" w:uiPriority="48"/>
+    <w:lsdException w:name="Grid Table 4 Accent 5" w:uiPriority="49"/>
+    <w:lsdException w:name="Grid Table 5 Dark Accent 5" w:uiPriority="50"/>
+    <w:lsdException w:name="Grid Table 6 Colorful Accent 5" w:uiPriority="51"/>
+    <w:lsdException w:name="Grid Table 7 Colorful Accent 5" w:uiPriority="52"/>
+    <w:lsdException w:name="Grid Table 1 Light Accent 6" w:uiPriority="46"/>
+    <w:lsdException w:name="Grid Table 2 Accent 6" w:uiPriority="47"/>
+    <w:lsdException w:name="Grid Table 3 Accent 6" w:uiPriority="48"/>
+    <w:lsdException w:name="Grid Table 4 Accent 6" w:uiPriority="49"/>
+    <w:lsdException w:name="Grid Table 5 Dark Accent 6" w:uiPriority="50"/>
+    <w:lsdException w:name="Grid Table 6 Colorful Accent 6" w:uiPriority="51"/>
+    <w:lsdException w:name="Grid Table 7 Colorful Accent 6" w:uiPriority="52"/>
+    <w:lsdException w:name="List Table 1 Light" w:uiPriority="46"/>
+    <w:lsdException w:name="List Table 2" w:uiPriority="47"/>
+    <w:lsdException w:name="List Table 3" w:uiPriority="48"/>
+    <w:lsdException w:name="List Table 4" w:uiPriority="49"/>
+    <w:lsdException w:name="List Table 5 Dark" w:uiPriority="50"/>
+    <w:lsdException w:name="List Table 6 Colorful" w:uiPriority="51"/>
+    <w:lsdException w:name="List Table 7 Colorful" w:uiPriority="52"/>
+    <w:lsdException w:name="List Table 1 Light Accent 1" w:uiPriority="46"/>
+    <w:lsdException w:name="List Table 2 Accent 1" w:uiPriority="47"/>
+    <w:lsdException w:name="List Table 3 Accent 1" w:uiPriority="48"/>
+    <w:lsdException w:name="List Table 4 Accent 1" w:uiPriority="49"/>
+    <w:lsdException w:name="List Table 5 Dark Accent 1" w:uiPriority="50"/>
+    <w:lsdException w:name="List Table 6 Colorful Accent 1" w:uiPriority="51"/>
+    <w:lsdException w:name="List Table 7 Colorful Accent 1" w:uiPriority="52"/>
+    <w:lsdException w:name="List Table 1 Light Accent 2" w:uiPriority="46"/>
+    <w:lsdException w:name="List Table 2 Accent 2" w:uiPriority="47"/>
+    <w:lsdException w:name="List Table 3 Accent 2" w:uiPriority="48"/>
+    <w:lsdException w:name="List Table 4 Accent 2" w:uiPriority="49"/>
+    <w:lsdException w:name="List Table 5 Dark Accent 2" w:uiPriority="50"/>
+    <w:lsdException w:name="List Table 6 Colorful Accent 2" w:uiPriority="51"/>
+    <w:lsdException w:name="List Table 7 Colorful Accent 2" w:uiPriority="52"/>
+    <w:lsdException w:name="List Table 1 Light Accent 3" w:uiPriority="46"/>
+    <w:lsdException w:name="List Table 2 Accent 3" w:uiPriority="47"/>
+    <w:lsdException w:name="List Table 3 Accent 3" w:uiPriority="48"/>
+    <w:lsdException w:name="List Table 4 Accent 3" w:uiPriority="49"/>
+    <w:lsdException w:name="List Table 5 Dark Accent 3" w:uiPriority="50"/>
+    <w:lsdException w:name="List Table 6 Colorful Accent 3" w:uiPriority="51"/>
+    <w:lsdException w:name="List Table 7 Colorful Accent 3" w:uiPriority="52"/>
+    <w:lsdException w:name="List Table 1 Light Accent 4" w:uiPriority="46"/>
+    <w:lsdException w:name="List Table 2 Accent 4" w:uiPriority="47"/>
+    <w:lsdException w:name="List Table 3 Accent 4" w:uiPriority="48"/>
+    <w:lsdException w:name="List Table 4 Accent 4" w:uiPriority="49"/>
+    <w:lsdException w:name="List Table 5 Dark Accent 4" w:uiPriority="50"/>
+    <w:lsdException w:name="List Table 6 Colorful Accent 4" w:uiPriority="51"/>
+    <w:lsdException w:name="List Table 7 Colorful Accent 4" w:uiPriority="52"/>
+    <w:lsdException w:name="List Table 1 Light Accent 5" w:uiPriority="46"/>
+    <w:lsdException w:name="List Table 2 Accent 5" w:uiPriority="47"/>
+    <w:lsdException w:name="List Table 3 Accent 5" w:uiPriority="48"/>
+    <w:lsdException w:name="List Table 4 Accent 5" w:uiPriority="49"/>
+    <w:lsdException w:name="List Table 5 Dark Accent 5" w:uiPriority="50"/>
+    <w:lsdException w:name="List Table 6 Colorful Accent 5" w:uiPriority="51"/>
+    <w:lsdException w:name="List Table 7 Colorful Accent 5" w:uiPriority="52"/>
+    <w:lsdException w:name="List Table 1 Light Accent 6" w:uiPriority="46"/>
+    <w:lsdException w:name="List Table 2 Accent 6" w:uiPriority="47"/>
+    <w:lsdException w:name="List Table 3 Accent 6" w:uiPriority="48"/>
+    <w:lsdException w:name="List Table 4 Accent 6" w:uiPriority="49"/>
+    <w:lsdException w:name="List Table 5 Dark Accent 6" w:uiPriority="50"/>
+    <w:lsdException w:name="List Table 6 Colorful Accent 6" w:uiPriority="51"/>
+    <w:lsdException w:name="List Table 7 Colorful Accent 6" w:uiPriority="52"/>
   </w:latentStyles>
-  <w:style w:type="paragraph" w:default="1" w:styleId="a">
+  <w:style w:type="paragraph" w:default="1" w:styleId="Normal">
     <w:name w:val="Normal"/>
     <w:qFormat/>
     <w:rsid w:val="002F7AE6"/>
   </w:style>
-  <w:style w:type="character" w:default="1" w:styleId="a0">
+  <w:style w:type="character" w:default="1" w:styleId="DefaultParagraphFont">
     <w:name w:val="Default Paragraph Font"/>
     <w:uiPriority w:val="1"/>
     <w:semiHidden/>
     <w:unhideWhenUsed/>
   </w:style>
-  <w:style w:type="table" w:default="1" w:styleId="a1">
+  <w:style w:type="table" w:default="1" w:styleId="TableNormal">
     <w:name w:val="Normal Table"/>
     <w:uiPriority w:val="99"/>
     <w:semiHidden/>
     <w:unhideWhenUsed/>
-    <w:qFormat/>
     <w:tblPr>
       <w:tblInd w:w="0" w:type="dxa"/>
       <w:tblCellMar>
@@ -709,16 +1563,16 @@
       </w:tblCellMar>
     </w:tblPr>
   </w:style>
-  <w:style w:type="numbering" w:default="1" w:styleId="a2">
+  <w:style w:type="numbering" w:default="1" w:styleId="NoList">
     <w:name w:val="No List"/>
     <w:uiPriority w:val="99"/>
     <w:semiHidden/>
     <w:unhideWhenUsed/>
   </w:style>
-  <w:style w:type="paragraph" w:styleId="a3">
+  <w:style w:type="paragraph" w:styleId="BalloonText">
     <w:name w:val="Balloon Text"/>
-    <w:basedOn w:val="a"/>
-    <w:link w:val="Char"/>
+    <w:basedOn w:val="Normal"/>
+    <w:link w:val="BalloonTextChar"/>
     <w:uiPriority w:val="99"/>
     <w:semiHidden/>
     <w:unhideWhenUsed/>
@@ -731,10 +1585,10 @@
       <w:szCs w:val="18"/>
     </w:rPr>
   </w:style>
-  <w:style w:type="character" w:customStyle="1" w:styleId="Char">
-    <w:name w:val="批注框文本 Char"/>
-    <w:basedOn w:val="a0"/>
-    <w:link w:val="a3"/>
+  <w:style w:type="character" w:customStyle="1" w:styleId="BalloonTextChar">
+    <w:name w:val="Balloon Text Char"/>
+    <w:basedOn w:val="DefaultParagraphFont"/>
+    <w:link w:val="BalloonText"/>
     <w:uiPriority w:val="99"/>
     <w:semiHidden/>
     <w:rsid w:val="00E42E06"/>
@@ -742,6 +1596,46 @@
       <w:sz w:val="18"/>
       <w:szCs w:val="18"/>
     </w:rPr>
+  </w:style>
+  <w:style w:type="paragraph" w:styleId="NormalWeb">
+    <w:name w:val="Normal (Web)"/>
+    <w:basedOn w:val="Normal"/>
+    <w:uiPriority w:val="99"/>
+    <w:semiHidden/>
+    <w:unhideWhenUsed/>
+    <w:rsid w:val="008656DF"/>
+    <w:pPr>
+      <w:spacing w:before="100" w:beforeAutospacing="1" w:after="100" w:afterAutospacing="1" w:line="240" w:lineRule="auto"/>
+    </w:pPr>
+    <w:rPr>
+      <w:rFonts w:ascii="Times New Roman" w:eastAsia="Times New Roman" w:hAnsi="Times New Roman" w:cs="Times New Roman"/>
+      <w:sz w:val="24"/>
+      <w:szCs w:val="24"/>
+    </w:rPr>
+  </w:style>
+  <w:style w:type="character" w:styleId="HTMLCode">
+    <w:name w:val="HTML Code"/>
+    <w:basedOn w:val="DefaultParagraphFont"/>
+    <w:uiPriority w:val="99"/>
+    <w:semiHidden/>
+    <w:unhideWhenUsed/>
+    <w:rsid w:val="008656DF"/>
+    <w:rPr>
+      <w:rFonts w:ascii="Courier New" w:eastAsia="Times New Roman" w:hAnsi="Courier New" w:cs="Courier New"/>
+      <w:sz w:val="20"/>
+      <w:szCs w:val="20"/>
+    </w:rPr>
+  </w:style>
+  <w:style w:type="paragraph" w:styleId="ListParagraph">
+    <w:name w:val="List Paragraph"/>
+    <w:basedOn w:val="Normal"/>
+    <w:uiPriority w:val="34"/>
+    <w:qFormat/>
+    <w:rsid w:val="008E0B09"/>
+    <w:pPr>
+      <w:ind w:left="720"/>
+      <w:contextualSpacing/>
+    </w:pPr>
   </w:style>
 </w:styles>
 </file>
@@ -1001,7 +1895,7 @@
   <a:extraClrSchemeLst/>
   <a:extLst>
     <a:ext uri="{05A4C25C-085E-4340-85A3-A5531E510DB2}">
-      <thm15:themeFamily xmlns:thm15="http://schemas.microsoft.com/office/thememl/2012/main" xmlns="" name="Office Theme" id="{62F939B6-93AF-4DB8-9C6B-D6C7DFDC589F}" vid="{4A3C46E8-61CC-4603-A589-7422A47A8E4A}"/>
+      <thm15:themeFamily xmlns:thm15="http://schemas.microsoft.com/office/thememl/2012/main" name="Office Theme" id="{62F939B6-93AF-4DB8-9C6B-D6C7DFDC589F}" vid="{4A3C46E8-61CC-4603-A589-7422A47A8E4A}"/>
     </a:ext>
   </a:extLst>
 </a:theme>

</xml_diff>